<commit_message>
learn basics of Redis transactions
</commit_message>
<xml_diff>
--- a/persistence/nosql/pipelining-and-transactions-in-redis.docx
+++ b/persistence/nosql/pipelining-and-transactions-in-redis.docx
@@ -664,6 +664,1368 @@
       </w:pPr>
       <w:r>
         <w:t>Transactions</w:t>
+      </w:r>
+    </w:p>
+    <w:p>
+      <w:pPr>
+        <w:pStyle w:val="NoSpacing"/>
+      </w:pPr>
+      <w:r>
+        <w:t xml:space="preserve">Redis Transactions allow the </w:t>
+      </w:r>
+      <w:r>
+        <w:rPr>
+          <w:b/>
+          <w:bCs/>
+        </w:rPr>
+        <w:t>execution of a group of commands in a single step</w:t>
+      </w:r>
+      <w:r>
+        <w:t>, they are centered around the commands </w:t>
+      </w:r>
+      <w:hyperlink r:id="rId8" w:history="1">
+        <w:r>
+          <w:rPr>
+            <w:rStyle w:val="HTMLCode"/>
+            <w:rFonts w:ascii="Consolas" w:eastAsiaTheme="minorEastAsia" w:hAnsi="Consolas"/>
+            <w:color w:val="111827"/>
+            <w:spacing w:val="-2"/>
+            <w:sz w:val="24"/>
+            <w:szCs w:val="24"/>
+            <w:u w:val="single"/>
+            <w:bdr w:val="single" w:sz="2" w:space="0" w:color="E5E7EB" w:frame="1"/>
+          </w:rPr>
+          <w:t>MULTI</w:t>
+        </w:r>
+      </w:hyperlink>
+      <w:r>
+        <w:t>, </w:t>
+      </w:r>
+      <w:hyperlink r:id="rId9" w:history="1">
+        <w:r>
+          <w:rPr>
+            <w:rStyle w:val="HTMLCode"/>
+            <w:rFonts w:ascii="Consolas" w:eastAsiaTheme="minorEastAsia" w:hAnsi="Consolas"/>
+            <w:color w:val="111827"/>
+            <w:spacing w:val="-2"/>
+            <w:sz w:val="24"/>
+            <w:szCs w:val="24"/>
+            <w:u w:val="single"/>
+            <w:bdr w:val="single" w:sz="2" w:space="0" w:color="E5E7EB" w:frame="1"/>
+          </w:rPr>
+          <w:t>EXEC</w:t>
+        </w:r>
+      </w:hyperlink>
+      <w:r>
+        <w:t>, </w:t>
+      </w:r>
+      <w:hyperlink r:id="rId10" w:history="1">
+        <w:r>
+          <w:rPr>
+            <w:rStyle w:val="HTMLCode"/>
+            <w:rFonts w:ascii="Consolas" w:eastAsiaTheme="minorEastAsia" w:hAnsi="Consolas"/>
+            <w:color w:val="111827"/>
+            <w:spacing w:val="-2"/>
+            <w:sz w:val="24"/>
+            <w:szCs w:val="24"/>
+            <w:u w:val="single"/>
+            <w:bdr w:val="single" w:sz="2" w:space="0" w:color="E5E7EB" w:frame="1"/>
+          </w:rPr>
+          <w:t>DISCARD</w:t>
+        </w:r>
+      </w:hyperlink>
+      <w:r>
+        <w:t> and </w:t>
+      </w:r>
+      <w:hyperlink r:id="rId11" w:history="1">
+        <w:r>
+          <w:rPr>
+            <w:rStyle w:val="HTMLCode"/>
+            <w:rFonts w:ascii="Consolas" w:eastAsiaTheme="minorEastAsia" w:hAnsi="Consolas"/>
+            <w:color w:val="111827"/>
+            <w:spacing w:val="-2"/>
+            <w:sz w:val="24"/>
+            <w:szCs w:val="24"/>
+            <w:u w:val="single"/>
+            <w:bdr w:val="single" w:sz="2" w:space="0" w:color="E5E7EB" w:frame="1"/>
+          </w:rPr>
+          <w:t>WATCH</w:t>
+        </w:r>
+      </w:hyperlink>
+      <w:r>
+        <w:t>.</w:t>
+      </w:r>
+    </w:p>
+    <w:p>
+      <w:pPr>
+        <w:pStyle w:val="NoSpacing"/>
+      </w:pPr>
+    </w:p>
+    <w:p>
+      <w:pPr>
+        <w:pStyle w:val="NoSpacing"/>
+      </w:pPr>
+      <w:r>
+        <w:t>Redis Transactions make two</w:t>
+      </w:r>
+      <w:r>
+        <w:t>+1</w:t>
+      </w:r>
+      <w:r>
+        <w:t xml:space="preserve"> important guarantees:</w:t>
+      </w:r>
+    </w:p>
+    <w:p>
+      <w:pPr>
+        <w:pStyle w:val="NoSpacing"/>
+        <w:numPr>
+          <w:ilvl w:val="0"/>
+          <w:numId w:val="25"/>
+        </w:numPr>
+      </w:pPr>
+      <w:r>
+        <w:t xml:space="preserve">All the commands in a transaction are serialized and executed sequentially. A </w:t>
+      </w:r>
+      <w:r>
+        <w:rPr>
+          <w:b/>
+          <w:bCs/>
+        </w:rPr>
+        <w:t>request sent by another client will never be served in the middle of the execution of a Redis Transaction.</w:t>
+      </w:r>
+      <w:r>
+        <w:t xml:space="preserve"> </w:t>
+      </w:r>
+      <w:r>
+        <w:rPr>
+          <w:highlight w:val="yellow"/>
+        </w:rPr>
+        <w:t>This guarantees that the commands are executed as a single isolated operation.</w:t>
+      </w:r>
+    </w:p>
+    <w:p>
+      <w:pPr>
+        <w:pStyle w:val="NoSpacing"/>
+        <w:ind w:left="720"/>
+      </w:pPr>
+    </w:p>
+    <w:p>
+      <w:pPr>
+        <w:pStyle w:val="NoSpacing"/>
+        <w:numPr>
+          <w:ilvl w:val="0"/>
+          <w:numId w:val="25"/>
+        </w:numPr>
+      </w:pPr>
+      <w:r>
+        <w:t>The </w:t>
+      </w:r>
+      <w:hyperlink r:id="rId12" w:history="1">
+        <w:r>
+          <w:rPr>
+            <w:rStyle w:val="HTMLCode"/>
+            <w:rFonts w:ascii="Consolas" w:eastAsiaTheme="minorEastAsia" w:hAnsi="Consolas"/>
+            <w:color w:val="111827"/>
+            <w:spacing w:val="-2"/>
+            <w:sz w:val="24"/>
+            <w:szCs w:val="24"/>
+            <w:u w:val="single"/>
+            <w:bdr w:val="single" w:sz="2" w:space="0" w:color="E5E7EB" w:frame="1"/>
+          </w:rPr>
+          <w:t>EXEC</w:t>
+        </w:r>
+      </w:hyperlink>
+      <w:r>
+        <w:t> command triggers the execution of all the commands in the transaction, so if a client loses the connection to the server in the context of a transaction before calling the </w:t>
+      </w:r>
+      <w:hyperlink r:id="rId13" w:history="1">
+        <w:r>
+          <w:rPr>
+            <w:rStyle w:val="HTMLCode"/>
+            <w:rFonts w:ascii="Consolas" w:eastAsiaTheme="minorEastAsia" w:hAnsi="Consolas"/>
+            <w:color w:val="111827"/>
+            <w:spacing w:val="-2"/>
+            <w:sz w:val="24"/>
+            <w:szCs w:val="24"/>
+            <w:u w:val="single"/>
+            <w:bdr w:val="single" w:sz="2" w:space="0" w:color="E5E7EB" w:frame="1"/>
+          </w:rPr>
+          <w:t>EXEC</w:t>
+        </w:r>
+      </w:hyperlink>
+      <w:r>
+        <w:t> command none of the operations are performed, instead if the </w:t>
+      </w:r>
+      <w:hyperlink r:id="rId14" w:history="1">
+        <w:r>
+          <w:rPr>
+            <w:rStyle w:val="HTMLCode"/>
+            <w:rFonts w:ascii="Consolas" w:eastAsiaTheme="minorEastAsia" w:hAnsi="Consolas"/>
+            <w:color w:val="111827"/>
+            <w:spacing w:val="-2"/>
+            <w:sz w:val="24"/>
+            <w:szCs w:val="24"/>
+            <w:u w:val="single"/>
+            <w:bdr w:val="single" w:sz="2" w:space="0" w:color="E5E7EB" w:frame="1"/>
+          </w:rPr>
+          <w:t>EXEC</w:t>
+        </w:r>
+      </w:hyperlink>
+      <w:r>
+        <w:t> command is called, all the operations are performed.</w:t>
+      </w:r>
+    </w:p>
+    <w:p>
+      <w:pPr>
+        <w:rPr>
+          <w:b/>
+          <w:bCs/>
+          <w:color w:val="FF0000"/>
+        </w:rPr>
+      </w:pPr>
+      <w:r>
+        <w:rPr>
+          <w:b/>
+          <w:bCs/>
+          <w:color w:val="FF0000"/>
+        </w:rPr>
+        <w:t>This part needs to be explored more:</w:t>
+      </w:r>
+    </w:p>
+    <w:p>
+      <w:pPr>
+        <w:pStyle w:val="NoSpacing"/>
+      </w:pPr>
+      <w:r>
+        <w:t>When using the </w:t>
+      </w:r>
+      <w:hyperlink r:id="rId15" w:anchor="append-only-file" w:history="1">
+        <w:r>
+          <w:rPr>
+            <w:rStyle w:val="Hyperlink"/>
+            <w:rFonts w:ascii="Arial" w:hAnsi="Arial" w:cs="Arial"/>
+            <w:color w:val="111827"/>
+            <w:spacing w:val="-2"/>
+            <w:bdr w:val="single" w:sz="2" w:space="0" w:color="E5E7EB" w:frame="1"/>
+          </w:rPr>
+          <w:t>append-only file</w:t>
+        </w:r>
+      </w:hyperlink>
+      <w:r>
+        <w:t> Redis makes sure to use a single write(2) syscall to write the transaction on disk</w:t>
+      </w:r>
+      <w:r>
+        <w:rPr>
+          <w:color w:val="FF0000"/>
+        </w:rPr>
+        <w:t xml:space="preserve">(Does it </w:t>
+      </w:r>
+      <w:proofErr w:type="spellStart"/>
+      <w:r>
+        <w:rPr>
+          <w:color w:val="FF0000"/>
+        </w:rPr>
+        <w:t>fsync</w:t>
+      </w:r>
+      <w:proofErr w:type="spellEnd"/>
+      <w:r>
+        <w:rPr>
+          <w:color w:val="FF0000"/>
+        </w:rPr>
+        <w:t xml:space="preserve"> to disk regardless of the configuration for AOF?)</w:t>
+      </w:r>
+      <w:r>
+        <w:t>. However</w:t>
+      </w:r>
+      <w:r>
+        <w:t>,</w:t>
+      </w:r>
+      <w:r>
+        <w:t xml:space="preserve"> if the Redis server crashes or is killed by the system administrator in some hard way it is possible that only a partial number of operations are registered. Redis will detect this condition at restart, and will exit with an error. Using the </w:t>
+      </w:r>
+      <w:r>
+        <w:rPr>
+          <w:rStyle w:val="HTMLCode"/>
+          <w:rFonts w:ascii="Consolas" w:eastAsiaTheme="minorEastAsia" w:hAnsi="Consolas"/>
+          <w:color w:val="111827"/>
+          <w:spacing w:val="-2"/>
+          <w:sz w:val="24"/>
+          <w:szCs w:val="24"/>
+          <w:bdr w:val="single" w:sz="2" w:space="0" w:color="E5E7EB" w:frame="1"/>
+        </w:rPr>
+        <w:t>redis-check-aof</w:t>
+      </w:r>
+      <w:r>
+        <w:t> tool it is possible to fix the append only file that will remove the partial transaction so that the server can start again.</w:t>
+      </w:r>
+    </w:p>
+    <w:p>
+      <w:pPr>
+        <w:pStyle w:val="NoSpacing"/>
+      </w:pPr>
+    </w:p>
+    <w:p>
+      <w:pPr>
+        <w:pStyle w:val="NoSpacing"/>
+        <w:numPr>
+          <w:ilvl w:val="0"/>
+          <w:numId w:val="25"/>
+        </w:numPr>
+      </w:pPr>
+      <w:r>
+        <w:t>Starting with version 2.2, Redis allows for an extra guarantee to the above two, in the form of optimistic locking in a way very similar to a check-and-set (CAS) operation. This is documented </w:t>
+      </w:r>
+      <w:hyperlink r:id="rId16" w:anchor="cas" w:history="1">
+        <w:r>
+          <w:t>later</w:t>
+        </w:r>
+      </w:hyperlink>
+      <w:r>
+        <w:t> </w:t>
+      </w:r>
+      <w:r>
+        <w:t>in</w:t>
+      </w:r>
+      <w:r>
+        <w:t xml:space="preserve"> this </w:t>
+      </w:r>
+      <w:r>
+        <w:t>document</w:t>
+      </w:r>
+      <w:r>
+        <w:t>.</w:t>
+      </w:r>
+    </w:p>
+    <w:p>
+      <w:pPr>
+        <w:pStyle w:val="Heading2"/>
+      </w:pPr>
+      <w:r>
+        <w:t>Usage</w:t>
+      </w:r>
+    </w:p>
+    <w:p>
+      <w:pPr>
+        <w:pStyle w:val="NoSpacing"/>
+      </w:pPr>
+      <w:r>
+        <w:t>A Redis Transaction is entered using the </w:t>
+      </w:r>
+      <w:hyperlink r:id="rId17" w:history="1">
+        <w:r>
+          <w:rPr>
+            <w:rFonts w:ascii="Consolas" w:hAnsi="Consolas" w:cs="Courier New"/>
+            <w:color w:val="111827"/>
+            <w:sz w:val="20"/>
+            <w:szCs w:val="20"/>
+            <w:u w:val="single"/>
+            <w:bdr w:val="single" w:sz="2" w:space="0" w:color="E5E7EB" w:frame="1"/>
+          </w:rPr>
+          <w:t>MULTI</w:t>
+        </w:r>
+      </w:hyperlink>
+      <w:r>
+        <w:t> command. The command always replies with </w:t>
+      </w:r>
+      <w:r>
+        <w:rPr>
+          <w:rFonts w:ascii="Consolas" w:hAnsi="Consolas" w:cs="Courier New"/>
+          <w:color w:val="111827"/>
+          <w:sz w:val="20"/>
+          <w:szCs w:val="20"/>
+          <w:bdr w:val="single" w:sz="2" w:space="0" w:color="E5E7EB" w:frame="1"/>
+        </w:rPr>
+        <w:t>OK</w:t>
+      </w:r>
+      <w:r>
+        <w:t>. At this point the user can issue multiple commands. Instead of executing these commands, Redis will queue them. All the commands are executed once </w:t>
+      </w:r>
+      <w:hyperlink r:id="rId18" w:history="1">
+        <w:r>
+          <w:rPr>
+            <w:rFonts w:ascii="Consolas" w:hAnsi="Consolas" w:cs="Courier New"/>
+            <w:color w:val="111827"/>
+            <w:sz w:val="20"/>
+            <w:szCs w:val="20"/>
+            <w:u w:val="single"/>
+            <w:bdr w:val="single" w:sz="2" w:space="0" w:color="E5E7EB" w:frame="1"/>
+          </w:rPr>
+          <w:t>EXEC</w:t>
+        </w:r>
+      </w:hyperlink>
+      <w:r>
+        <w:t> is called.</w:t>
+      </w:r>
+    </w:p>
+    <w:p>
+      <w:pPr>
+        <w:pStyle w:val="NoSpacing"/>
+      </w:pPr>
+      <w:r>
+        <w:t>Calling </w:t>
+      </w:r>
+      <w:hyperlink r:id="rId19" w:history="1">
+        <w:r>
+          <w:rPr>
+            <w:rFonts w:ascii="Consolas" w:hAnsi="Consolas" w:cs="Courier New"/>
+            <w:color w:val="111827"/>
+            <w:sz w:val="20"/>
+            <w:szCs w:val="20"/>
+            <w:u w:val="single"/>
+            <w:bdr w:val="single" w:sz="2" w:space="0" w:color="E5E7EB" w:frame="1"/>
+          </w:rPr>
+          <w:t>DISCARD</w:t>
+        </w:r>
+      </w:hyperlink>
+      <w:r>
+        <w:t> instead will flush the transaction queue and will exit the transaction.</w:t>
+      </w:r>
+    </w:p>
+    <w:p>
+      <w:pPr>
+        <w:pStyle w:val="NoSpacing"/>
+      </w:pPr>
+      <w:r>
+        <w:t>The following example increments keys </w:t>
+      </w:r>
+      <w:r>
+        <w:rPr>
+          <w:rFonts w:ascii="Consolas" w:hAnsi="Consolas" w:cs="Courier New"/>
+          <w:color w:val="111827"/>
+          <w:sz w:val="20"/>
+          <w:szCs w:val="20"/>
+          <w:bdr w:val="single" w:sz="2" w:space="0" w:color="E5E7EB" w:frame="1"/>
+        </w:rPr>
+        <w:t>foo</w:t>
+      </w:r>
+      <w:r>
+        <w:t> and </w:t>
+      </w:r>
+      <w:r>
+        <w:rPr>
+          <w:rFonts w:ascii="Consolas" w:hAnsi="Consolas" w:cs="Courier New"/>
+          <w:color w:val="111827"/>
+          <w:sz w:val="20"/>
+          <w:szCs w:val="20"/>
+          <w:bdr w:val="single" w:sz="2" w:space="0" w:color="E5E7EB" w:frame="1"/>
+        </w:rPr>
+        <w:t>bar</w:t>
+      </w:r>
+      <w:r>
+        <w:t> atomically.</w:t>
+      </w:r>
+    </w:p>
+    <w:p>
+      <w:pPr>
+        <w:pStyle w:val="code-snippet"/>
+      </w:pPr>
+      <w:r>
+        <w:t>&gt; MULTI</w:t>
+      </w:r>
+    </w:p>
+    <w:p>
+      <w:pPr>
+        <w:pStyle w:val="code-snippet"/>
+      </w:pPr>
+      <w:r>
+        <w:t>OK</w:t>
+      </w:r>
+    </w:p>
+    <w:p>
+      <w:pPr>
+        <w:pStyle w:val="code-snippet"/>
+      </w:pPr>
+      <w:r>
+        <w:t>&gt; INCR foo</w:t>
+      </w:r>
+    </w:p>
+    <w:p>
+      <w:pPr>
+        <w:pStyle w:val="code-snippet"/>
+      </w:pPr>
+      <w:r>
+        <w:lastRenderedPageBreak/>
+        <w:t>QUEUED</w:t>
+      </w:r>
+    </w:p>
+    <w:p>
+      <w:pPr>
+        <w:pStyle w:val="code-snippet"/>
+      </w:pPr>
+      <w:r>
+        <w:t>&gt; INCR bar</w:t>
+      </w:r>
+    </w:p>
+    <w:p>
+      <w:pPr>
+        <w:pStyle w:val="code-snippet"/>
+      </w:pPr>
+      <w:r>
+        <w:t>QUEUED</w:t>
+      </w:r>
+    </w:p>
+    <w:p>
+      <w:pPr>
+        <w:pStyle w:val="code-snippet"/>
+      </w:pPr>
+      <w:r>
+        <w:t>&gt; EXEC</w:t>
+      </w:r>
+    </w:p>
+    <w:p>
+      <w:pPr>
+        <w:pStyle w:val="code-snippet"/>
+      </w:pPr>
+      <w:r>
+        <w:t>1) (integer) 1</w:t>
+      </w:r>
+    </w:p>
+    <w:p>
+      <w:pPr>
+        <w:pStyle w:val="code-snippet"/>
+      </w:pPr>
+      <w:r>
+        <w:t>2) (integer) 1</w:t>
+      </w:r>
+    </w:p>
+    <w:p>
+      <w:pPr>
+        <w:pStyle w:val="NoSpacing"/>
+        <w:rPr>
+          <w:b/>
+          <w:bCs/>
+        </w:rPr>
+      </w:pPr>
+      <w:r>
+        <w:t>As is clear from the session above, </w:t>
+      </w:r>
+      <w:hyperlink r:id="rId20" w:history="1">
+        <w:r>
+          <w:rPr>
+            <w:rFonts w:ascii="Consolas" w:hAnsi="Consolas" w:cs="Courier New"/>
+            <w:color w:val="111827"/>
+            <w:sz w:val="20"/>
+            <w:szCs w:val="20"/>
+            <w:u w:val="single"/>
+            <w:bdr w:val="single" w:sz="2" w:space="0" w:color="E5E7EB" w:frame="1"/>
+          </w:rPr>
+          <w:t>EXEC</w:t>
+        </w:r>
+      </w:hyperlink>
+      <w:r>
+        <w:t xml:space="preserve"> returns an array of replies, where every element is the reply of a single command in the transaction, </w:t>
+      </w:r>
+      <w:r>
+        <w:rPr>
+          <w:b/>
+          <w:bCs/>
+        </w:rPr>
+        <w:t>in the same order the commands were issued.</w:t>
+      </w:r>
+    </w:p>
+    <w:p>
+      <w:pPr>
+        <w:pStyle w:val="NoSpacing"/>
+      </w:pPr>
+      <w:r>
+        <w:t>When a Redis connection is in the context of a </w:t>
+      </w:r>
+      <w:hyperlink r:id="rId21" w:history="1">
+        <w:r>
+          <w:rPr>
+            <w:rFonts w:ascii="Consolas" w:hAnsi="Consolas" w:cs="Courier New"/>
+            <w:color w:val="111827"/>
+            <w:sz w:val="20"/>
+            <w:szCs w:val="20"/>
+            <w:u w:val="single"/>
+            <w:bdr w:val="single" w:sz="2" w:space="0" w:color="E5E7EB" w:frame="1"/>
+          </w:rPr>
+          <w:t>MULTI</w:t>
+        </w:r>
+      </w:hyperlink>
+      <w:r>
+        <w:t> request, all commands will reply with the string </w:t>
+      </w:r>
+      <w:r>
+        <w:rPr>
+          <w:rFonts w:ascii="Consolas" w:hAnsi="Consolas" w:cs="Courier New"/>
+          <w:color w:val="111827"/>
+          <w:sz w:val="20"/>
+          <w:szCs w:val="20"/>
+          <w:bdr w:val="single" w:sz="2" w:space="0" w:color="E5E7EB" w:frame="1"/>
+        </w:rPr>
+        <w:t>QUEUED</w:t>
+      </w:r>
+      <w:r>
+        <w:t> (sent as a Status Reply from the point of view of the Redis protocol). A queued command is simply scheduled for execution when </w:t>
+      </w:r>
+      <w:hyperlink r:id="rId22" w:history="1">
+        <w:r>
+          <w:rPr>
+            <w:rFonts w:ascii="Consolas" w:hAnsi="Consolas" w:cs="Courier New"/>
+            <w:color w:val="111827"/>
+            <w:sz w:val="20"/>
+            <w:szCs w:val="20"/>
+            <w:u w:val="single"/>
+            <w:bdr w:val="single" w:sz="2" w:space="0" w:color="E5E7EB" w:frame="1"/>
+          </w:rPr>
+          <w:t>EXEC</w:t>
+        </w:r>
+      </w:hyperlink>
+      <w:r>
+        <w:t> is called.</w:t>
+      </w:r>
+    </w:p>
+    <w:p>
+      <w:pPr>
+        <w:pStyle w:val="Heading2"/>
+      </w:pPr>
+      <w:r>
+        <w:t>Errors inside a Transaction</w:t>
+      </w:r>
+    </w:p>
+    <w:p>
+      <w:pPr>
+        <w:pStyle w:val="NoSpacing"/>
+      </w:pPr>
+      <w:r>
+        <w:t>During a transaction it is possible to encounter two kind of command errors:</w:t>
+      </w:r>
+    </w:p>
+    <w:p>
+      <w:pPr>
+        <w:pStyle w:val="NoSpacing"/>
+      </w:pPr>
+    </w:p>
+    <w:p>
+      <w:pPr>
+        <w:pStyle w:val="NoSpacing"/>
+        <w:numPr>
+          <w:ilvl w:val="0"/>
+          <w:numId w:val="25"/>
+        </w:numPr>
+      </w:pPr>
+      <w:r>
+        <w:t>A command may fail to be queued, so there may be an error before </w:t>
+      </w:r>
+      <w:hyperlink r:id="rId23" w:history="1">
+        <w:r>
+          <w:rPr>
+            <w:rFonts w:ascii="Consolas" w:hAnsi="Consolas" w:cs="Courier New"/>
+            <w:color w:val="111827"/>
+            <w:sz w:val="20"/>
+            <w:szCs w:val="20"/>
+            <w:u w:val="single"/>
+            <w:bdr w:val="single" w:sz="2" w:space="0" w:color="E5E7EB" w:frame="1"/>
+          </w:rPr>
+          <w:t>EXEC</w:t>
+        </w:r>
+      </w:hyperlink>
+      <w:r>
+        <w:t> is called. For instance</w:t>
+      </w:r>
+      <w:r>
+        <w:t>,</w:t>
+      </w:r>
+      <w:r>
+        <w:t xml:space="preserve"> the command may be syntactically wrong (wrong number of arguments, wrong command name, ...), or there may be some critical condition like an out of memory condition (if the server is configured to have a memory limit using the </w:t>
+      </w:r>
+      <w:r>
+        <w:rPr>
+          <w:rFonts w:ascii="Consolas" w:hAnsi="Consolas" w:cs="Courier New"/>
+          <w:color w:val="111827"/>
+          <w:sz w:val="20"/>
+          <w:szCs w:val="20"/>
+          <w:bdr w:val="single" w:sz="2" w:space="0" w:color="E5E7EB" w:frame="1"/>
+        </w:rPr>
+        <w:t>maxmemory</w:t>
+      </w:r>
+      <w:r>
+        <w:t> directive).</w:t>
+      </w:r>
+    </w:p>
+    <w:p>
+      <w:pPr>
+        <w:pStyle w:val="NoSpacing"/>
+        <w:numPr>
+          <w:ilvl w:val="0"/>
+          <w:numId w:val="25"/>
+        </w:numPr>
+      </w:pPr>
+      <w:r>
+        <w:t>A command may fail </w:t>
+      </w:r>
+      <w:r>
+        <w:rPr>
+          <w:i/>
+          <w:iCs/>
+          <w:bdr w:val="single" w:sz="2" w:space="0" w:color="E5E7EB" w:frame="1"/>
+        </w:rPr>
+        <w:t>after</w:t>
+      </w:r>
+      <w:r>
+        <w:t> </w:t>
+      </w:r>
+      <w:hyperlink r:id="rId24" w:history="1">
+        <w:r>
+          <w:rPr>
+            <w:rFonts w:ascii="Consolas" w:hAnsi="Consolas" w:cs="Courier New"/>
+            <w:color w:val="111827"/>
+            <w:sz w:val="20"/>
+            <w:szCs w:val="20"/>
+            <w:u w:val="single"/>
+            <w:bdr w:val="single" w:sz="2" w:space="0" w:color="E5E7EB" w:frame="1"/>
+          </w:rPr>
+          <w:t>EXEC</w:t>
+        </w:r>
+      </w:hyperlink>
+      <w:r>
+        <w:t> is called, for instance since we performed an operation against a key with the wrong value (like calling a list operation against a string value).</w:t>
+      </w:r>
+    </w:p>
+    <w:p>
+      <w:pPr>
+        <w:pStyle w:val="NoSpacing"/>
+      </w:pPr>
+    </w:p>
+    <w:p>
+      <w:pPr>
+        <w:pStyle w:val="NoSpacing"/>
+      </w:pPr>
+      <w:r>
+        <w:t>Starting with Redis 2.6.5, the server will detect an error during the accumulation of commands. It will then refuse to execute the transaction returning an error during </w:t>
+      </w:r>
+      <w:hyperlink r:id="rId25" w:history="1">
+        <w:r>
+          <w:rPr>
+            <w:rFonts w:ascii="Consolas" w:hAnsi="Consolas" w:cs="Courier New"/>
+            <w:color w:val="111827"/>
+            <w:sz w:val="20"/>
+            <w:szCs w:val="20"/>
+            <w:u w:val="single"/>
+            <w:bdr w:val="single" w:sz="2" w:space="0" w:color="E5E7EB" w:frame="1"/>
+          </w:rPr>
+          <w:t>EXEC</w:t>
+        </w:r>
+      </w:hyperlink>
+      <w:r>
+        <w:t>, discarding the transaction.</w:t>
+      </w:r>
+    </w:p>
+    <w:p/>
+    <w:p>
+      <w:pPr>
+        <w:pStyle w:val="NoSpacing"/>
+      </w:pPr>
+      <w:r>
+        <w:t>Errors happening </w:t>
+      </w:r>
+      <w:r>
+        <w:rPr>
+          <w:i/>
+          <w:iCs/>
+          <w:bdr w:val="single" w:sz="2" w:space="0" w:color="E5E7EB" w:frame="1"/>
+        </w:rPr>
+        <w:t>after</w:t>
+      </w:r>
+      <w:r>
+        <w:t> </w:t>
+      </w:r>
+      <w:hyperlink r:id="rId26" w:history="1">
+        <w:r>
+          <w:rPr>
+            <w:rFonts w:ascii="Consolas" w:hAnsi="Consolas" w:cs="Courier New"/>
+            <w:color w:val="111827"/>
+            <w:sz w:val="20"/>
+            <w:szCs w:val="20"/>
+            <w:u w:val="single"/>
+            <w:bdr w:val="single" w:sz="2" w:space="0" w:color="E5E7EB" w:frame="1"/>
+          </w:rPr>
+          <w:t>EXEC</w:t>
+        </w:r>
+      </w:hyperlink>
+      <w:r>
+        <w:t xml:space="preserve"> instead are not handled in a special way: </w:t>
+      </w:r>
+      <w:r>
+        <w:rPr>
+          <w:b/>
+          <w:bCs/>
+          <w:highlight w:val="yellow"/>
+        </w:rPr>
+        <w:t>all the other commands will be executed even if some command fails during the transaction.</w:t>
+      </w:r>
+    </w:p>
+    <w:p>
+      <w:pPr>
+        <w:pStyle w:val="NoSpacing"/>
+      </w:pPr>
+    </w:p>
+    <w:p>
+      <w:pPr>
+        <w:pStyle w:val="NoSpacing"/>
+      </w:pPr>
+      <w:r>
+        <w:t>This is more clear on the protocol level. In the following example one command will fail when executed even if the syntax is right:</w:t>
+      </w:r>
+    </w:p>
+    <w:p>
+      <w:pPr>
+        <w:pStyle w:val="NoSpacing"/>
+      </w:pPr>
+    </w:p>
+    <w:p>
+      <w:pPr>
+        <w:pStyle w:val="code-snippet"/>
+      </w:pPr>
+      <w:r>
+        <w:t>MULTI</w:t>
+      </w:r>
+    </w:p>
+    <w:p>
+      <w:pPr>
+        <w:pStyle w:val="code-snippet"/>
+      </w:pPr>
+      <w:r>
+        <w:t>+OK</w:t>
+      </w:r>
+    </w:p>
+    <w:p>
+      <w:pPr>
+        <w:pStyle w:val="code-snippet"/>
+      </w:pPr>
+      <w:r>
+        <w:t xml:space="preserve">SET a </w:t>
+      </w:r>
+      <w:proofErr w:type="spellStart"/>
+      <w:r>
+        <w:t>abc</w:t>
+      </w:r>
+      <w:proofErr w:type="spellEnd"/>
+    </w:p>
+    <w:p>
+      <w:pPr>
+        <w:pStyle w:val="code-snippet"/>
+      </w:pPr>
+      <w:r>
+        <w:t>+QUEUED</w:t>
+      </w:r>
+    </w:p>
+    <w:p>
+      <w:pPr>
+        <w:pStyle w:val="code-snippet"/>
+      </w:pPr>
+      <w:r>
+        <w:t>LPOP a</w:t>
+      </w:r>
+    </w:p>
+    <w:p>
+      <w:pPr>
+        <w:pStyle w:val="code-snippet"/>
+      </w:pPr>
+      <w:r>
+        <w:t>+QUEUED</w:t>
+      </w:r>
+    </w:p>
+    <w:p>
+      <w:pPr>
+        <w:pStyle w:val="code-snippet"/>
+      </w:pPr>
+      <w:r>
+        <w:t>EXEC</w:t>
+      </w:r>
+    </w:p>
+    <w:p>
+      <w:pPr>
+        <w:pStyle w:val="code-snippet"/>
+      </w:pPr>
+      <w:r>
+        <w:t>*2</w:t>
+      </w:r>
+    </w:p>
+    <w:p>
+      <w:pPr>
+        <w:pStyle w:val="code-snippet"/>
+      </w:pPr>
+      <w:r>
+        <w:t>+OK</w:t>
+      </w:r>
+    </w:p>
+    <w:p>
+      <w:pPr>
+        <w:pStyle w:val="code-snippet"/>
+      </w:pPr>
+      <w:r>
+        <w:t>-WRONGTYPE Operation against a key holding the wrong kind of value</w:t>
+      </w:r>
+    </w:p>
+    <w:p>
+      <w:pPr>
+        <w:pStyle w:val="NoSpacing"/>
+      </w:pPr>
+      <w:hyperlink r:id="rId27" w:history="1">
+        <w:r>
+          <w:rPr>
+            <w:rStyle w:val="HTMLCode"/>
+            <w:rFonts w:ascii="Consolas" w:eastAsiaTheme="minorEastAsia" w:hAnsi="Consolas"/>
+            <w:color w:val="111827"/>
+            <w:spacing w:val="-2"/>
+            <w:sz w:val="24"/>
+            <w:szCs w:val="24"/>
+            <w:u w:val="single"/>
+            <w:bdr w:val="single" w:sz="2" w:space="0" w:color="E5E7EB" w:frame="1"/>
+          </w:rPr>
+          <w:t>EXEC</w:t>
+        </w:r>
+      </w:hyperlink>
+      <w:r>
+        <w:t> returned two-element </w:t>
+      </w:r>
+      <w:hyperlink r:id="rId28" w:anchor="bulk-string-reply" w:history="1">
+        <w:r>
+          <w:rPr>
+            <w:rStyle w:val="Hyperlink"/>
+            <w:rFonts w:ascii="Arial" w:hAnsi="Arial" w:cs="Arial"/>
+            <w:color w:val="111827"/>
+            <w:spacing w:val="-2"/>
+            <w:bdr w:val="single" w:sz="2" w:space="0" w:color="E5E7EB" w:frame="1"/>
+          </w:rPr>
+          <w:t>bulk string reply</w:t>
+        </w:r>
+      </w:hyperlink>
+      <w:r>
+        <w:t> where one is an </w:t>
+      </w:r>
+      <w:r>
+        <w:rPr>
+          <w:rStyle w:val="HTMLCode"/>
+          <w:rFonts w:ascii="Consolas" w:eastAsiaTheme="minorEastAsia" w:hAnsi="Consolas"/>
+          <w:color w:val="111827"/>
+          <w:spacing w:val="-2"/>
+          <w:sz w:val="24"/>
+          <w:szCs w:val="24"/>
+          <w:bdr w:val="single" w:sz="2" w:space="0" w:color="E5E7EB" w:frame="1"/>
+        </w:rPr>
+        <w:t>OK</w:t>
+      </w:r>
+      <w:r>
+        <w:t> code and the other an error reply. It's up to the client library to find a sensible way to provide the error to the user.</w:t>
+      </w:r>
+    </w:p>
+    <w:p>
+      <w:pPr>
+        <w:pStyle w:val="NoSpacing"/>
+      </w:pPr>
+      <w:r>
+        <w:rPr>
+          <w:highlight w:val="yellow"/>
+        </w:rPr>
+        <w:lastRenderedPageBreak/>
+        <w:t>It's important to note that </w:t>
+      </w:r>
+      <w:r>
+        <w:rPr>
+          <w:rStyle w:val="Strong"/>
+          <w:rFonts w:ascii="Arial" w:hAnsi="Arial" w:cs="Arial"/>
+          <w:color w:val="111827"/>
+          <w:spacing w:val="-2"/>
+          <w:highlight w:val="yellow"/>
+          <w:bdr w:val="single" w:sz="2" w:space="0" w:color="E5E7EB" w:frame="1"/>
+        </w:rPr>
+        <w:t>even when a command fails, all the other commands in the queue are processed</w:t>
+      </w:r>
+      <w:r>
+        <w:rPr>
+          <w:highlight w:val="yellow"/>
+        </w:rPr>
+        <w:t> – Redis will </w:t>
+      </w:r>
+      <w:r>
+        <w:rPr>
+          <w:rStyle w:val="Emphasis"/>
+          <w:rFonts w:ascii="Arial" w:hAnsi="Arial" w:cs="Arial"/>
+          <w:color w:val="091A23"/>
+          <w:spacing w:val="-2"/>
+          <w:highlight w:val="yellow"/>
+          <w:bdr w:val="single" w:sz="2" w:space="0" w:color="E5E7EB" w:frame="1"/>
+        </w:rPr>
+        <w:t>not</w:t>
+      </w:r>
+      <w:r>
+        <w:rPr>
+          <w:highlight w:val="yellow"/>
+        </w:rPr>
+        <w:t> stop the processing of commands.</w:t>
+      </w:r>
+    </w:p>
+    <w:p>
+      <w:pPr>
+        <w:pStyle w:val="NoSpacing"/>
+      </w:pPr>
+    </w:p>
+    <w:p>
+      <w:pPr>
+        <w:pStyle w:val="NoSpacing"/>
+      </w:pPr>
+      <w:r>
+        <w:t>Another example, again using the wire protocol with </w:t>
+      </w:r>
+      <w:r>
+        <w:rPr>
+          <w:rStyle w:val="HTMLCode"/>
+          <w:rFonts w:ascii="Consolas" w:eastAsiaTheme="minorEastAsia" w:hAnsi="Consolas"/>
+          <w:color w:val="111827"/>
+          <w:spacing w:val="-2"/>
+          <w:sz w:val="24"/>
+          <w:szCs w:val="24"/>
+          <w:bdr w:val="single" w:sz="2" w:space="0" w:color="E5E7EB" w:frame="1"/>
+        </w:rPr>
+        <w:t>telnet</w:t>
+      </w:r>
+      <w:r>
+        <w:t>, shows how syntax errors are reported ASAP instead:</w:t>
+      </w:r>
+    </w:p>
+    <w:p>
+      <w:pPr>
+        <w:pStyle w:val="code-snippet"/>
+        <w:rPr>
+          <w:bdr w:val="single" w:sz="2" w:space="0" w:color="E5E7EB" w:frame="1"/>
+        </w:rPr>
+      </w:pPr>
+      <w:r>
+        <w:rPr>
+          <w:bdr w:val="single" w:sz="2" w:space="0" w:color="E5E7EB" w:frame="1"/>
+        </w:rPr>
+        <w:t>MULTI</w:t>
+      </w:r>
+    </w:p>
+    <w:p>
+      <w:pPr>
+        <w:pStyle w:val="code-snippet"/>
+        <w:rPr>
+          <w:bdr w:val="single" w:sz="2" w:space="0" w:color="E5E7EB" w:frame="1"/>
+        </w:rPr>
+      </w:pPr>
+      <w:r>
+        <w:rPr>
+          <w:bdr w:val="single" w:sz="2" w:space="0" w:color="E5E7EB" w:frame="1"/>
+        </w:rPr>
+        <w:t>+OK</w:t>
+      </w:r>
+    </w:p>
+    <w:p>
+      <w:pPr>
+        <w:pStyle w:val="code-snippet"/>
+        <w:rPr>
+          <w:bdr w:val="single" w:sz="2" w:space="0" w:color="E5E7EB" w:frame="1"/>
+        </w:rPr>
+      </w:pPr>
+      <w:r>
+        <w:rPr>
+          <w:bdr w:val="single" w:sz="2" w:space="0" w:color="E5E7EB" w:frame="1"/>
+        </w:rPr>
+        <w:t>INCR a b c</w:t>
+      </w:r>
+    </w:p>
+    <w:p>
+      <w:pPr>
+        <w:pStyle w:val="code-snippet"/>
+        <w:rPr>
+          <w:bdr w:val="single" w:sz="2" w:space="0" w:color="E5E7EB" w:frame="1"/>
+        </w:rPr>
+      </w:pPr>
+      <w:r>
+        <w:rPr>
+          <w:bdr w:val="single" w:sz="2" w:space="0" w:color="E5E7EB" w:frame="1"/>
+        </w:rPr>
+        <w:t>-ERR wrong number of arguments for 'incr' command</w:t>
+      </w:r>
+    </w:p>
+    <w:p>
+      <w:pPr>
+        <w:pStyle w:val="NoSpacing"/>
+        <w:rPr>
+          <w:shd w:val="clear" w:color="auto" w:fill="FFFFFF"/>
+        </w:rPr>
+      </w:pPr>
+    </w:p>
+    <w:p>
+      <w:pPr>
+        <w:pStyle w:val="NoSpacing"/>
+        <w:rPr>
+          <w:b/>
+          <w:bCs/>
+          <w:shd w:val="clear" w:color="auto" w:fill="FFFFFF"/>
+        </w:rPr>
+      </w:pPr>
+      <w:r>
+        <w:rPr>
+          <w:b/>
+          <w:bCs/>
+          <w:shd w:val="clear" w:color="auto" w:fill="FFFFFF"/>
+        </w:rPr>
+        <w:t>This time due to the syntax error the bad </w:t>
+      </w:r>
+      <w:hyperlink r:id="rId29" w:history="1">
+        <w:r>
+          <w:rPr>
+            <w:rStyle w:val="HTMLCode"/>
+            <w:rFonts w:ascii="Consolas" w:eastAsiaTheme="minorEastAsia" w:hAnsi="Consolas"/>
+            <w:b/>
+            <w:bCs/>
+            <w:color w:val="111827"/>
+            <w:spacing w:val="-2"/>
+            <w:sz w:val="24"/>
+            <w:szCs w:val="24"/>
+            <w:u w:val="single"/>
+            <w:bdr w:val="single" w:sz="2" w:space="0" w:color="E5E7EB" w:frame="1"/>
+            <w:shd w:val="clear" w:color="auto" w:fill="FFFFFF"/>
+          </w:rPr>
+          <w:t>INCR</w:t>
+        </w:r>
+      </w:hyperlink>
+      <w:r>
+        <w:rPr>
+          <w:b/>
+          <w:bCs/>
+          <w:shd w:val="clear" w:color="auto" w:fill="FFFFFF"/>
+        </w:rPr>
+        <w:t> command is not queued at all.</w:t>
+      </w:r>
+    </w:p>
+    <w:p>
+      <w:pPr>
+        <w:pStyle w:val="NoSpacing"/>
+        <w:rPr>
+          <w:b/>
+          <w:bCs/>
+          <w:shd w:val="clear" w:color="auto" w:fill="FFFFFF"/>
+        </w:rPr>
+      </w:pPr>
+    </w:p>
+    <w:p>
+      <w:pPr>
+        <w:pStyle w:val="NoSpacing"/>
+        <w:rPr>
+          <w:b/>
+          <w:bCs/>
+          <w:highlight w:val="yellow"/>
+          <w:shd w:val="clear" w:color="auto" w:fill="FFFFFF"/>
+        </w:rPr>
+      </w:pPr>
+      <w:r>
+        <w:rPr>
+          <w:b/>
+          <w:bCs/>
+          <w:highlight w:val="yellow"/>
+          <w:shd w:val="clear" w:color="auto" w:fill="FFFFFF"/>
+        </w:rPr>
+        <w:t>I add: Not all the syntax errors are reported asap,</w:t>
+      </w:r>
+      <w:r>
+        <w:rPr>
+          <w:b/>
+          <w:bCs/>
+          <w:highlight w:val="yellow"/>
+          <w:shd w:val="clear" w:color="auto" w:fill="FFFFFF"/>
+        </w:rPr>
+        <w:t xml:space="preserve"> as far as I checked, </w:t>
+      </w:r>
+      <w:r>
+        <w:rPr>
+          <w:rStyle w:val="code-snippetChar"/>
+          <w:highlight w:val="yellow"/>
+        </w:rPr>
+        <w:t>wrong number of arguments</w:t>
+      </w:r>
+      <w:r>
+        <w:rPr>
+          <w:b/>
+          <w:bCs/>
+          <w:highlight w:val="yellow"/>
+          <w:shd w:val="clear" w:color="auto" w:fill="FFFFFF"/>
+        </w:rPr>
+        <w:t xml:space="preserve"> will result in an immediate error and when running exec you’ll get:</w:t>
+      </w:r>
+    </w:p>
+    <w:p>
+      <w:pPr>
+        <w:pStyle w:val="code-snippet"/>
+        <w:rPr>
+          <w:highlight w:val="yellow"/>
+        </w:rPr>
+      </w:pPr>
+      <w:r>
+        <w:rPr>
+          <w:highlight w:val="yellow"/>
+        </w:rPr>
+        <w:t>EXECABORT Transaction discarded because of previous errors.</w:t>
+      </w:r>
+    </w:p>
+    <w:p>
+      <w:r>
+        <w:rPr>
+          <w:highlight w:val="yellow"/>
+        </w:rPr>
+        <w:t xml:space="preserve">When this happens, no command will be executed. But I had another syntax error which was not of </w:t>
+      </w:r>
+      <w:r>
+        <w:rPr>
+          <w:rStyle w:val="code-snippetChar"/>
+          <w:highlight w:val="yellow"/>
+        </w:rPr>
+        <w:t>wrong number of arguments type</w:t>
+      </w:r>
+      <w:r>
+        <w:rPr>
+          <w:highlight w:val="yellow"/>
+        </w:rPr>
+        <w:t>, and the commands before</w:t>
+      </w:r>
+      <w:r>
+        <w:rPr>
+          <w:highlight w:val="yellow"/>
+        </w:rPr>
+        <w:t xml:space="preserve"> and after</w:t>
+      </w:r>
+      <w:r>
+        <w:rPr>
+          <w:highlight w:val="yellow"/>
+        </w:rPr>
+        <w:t xml:space="preserve"> it were processed anyways</w:t>
+      </w:r>
+      <w:r>
+        <w:rPr>
+          <w:highlight w:val="yellow"/>
+        </w:rPr>
+        <w:t xml:space="preserve"> so be careful.</w:t>
+      </w:r>
+    </w:p>
+    <w:p>
+      <w:pPr>
+        <w:pStyle w:val="Heading2"/>
+      </w:pPr>
+      <w:r>
+        <w:t>What about Rollbacks</w:t>
+      </w:r>
+      <w:r>
+        <w:t>?</w:t>
+      </w:r>
+    </w:p>
+    <w:p>
+      <w:pPr>
+        <w:pStyle w:val="NoSpacing"/>
+        <w:rPr>
+          <w:shd w:val="clear" w:color="auto" w:fill="FFFFFF"/>
+        </w:rPr>
+      </w:pPr>
+      <w:r>
+        <w:rPr>
+          <w:shd w:val="clear" w:color="auto" w:fill="FFFFFF"/>
+        </w:rPr>
+        <w:t>Redis does not support rollbacks of transactions since supporting rollbacks would have a significant impact on the simplicity and performance of Redis.</w:t>
+      </w:r>
+    </w:p>
+    <w:p>
+      <w:pPr>
+        <w:pStyle w:val="Heading2"/>
+      </w:pPr>
+      <w:r>
+        <w:t>Discarding the Command Queue</w:t>
+      </w:r>
+    </w:p>
+    <w:p>
+      <w:r>
+        <w:t>DISCARD can be used in order to abort a transaction. In this case, no commands are executed and the state of the connection is restored to normal.</w:t>
+      </w:r>
+    </w:p>
+    <w:p>
+      <w:pPr>
+        <w:pStyle w:val="code-snippet"/>
+      </w:pPr>
+      <w:r>
+        <w:t>&gt; SET foo 1</w:t>
+      </w:r>
+    </w:p>
+    <w:p>
+      <w:pPr>
+        <w:pStyle w:val="code-snippet"/>
+      </w:pPr>
+      <w:r>
+        <w:t>OK</w:t>
+      </w:r>
+    </w:p>
+    <w:p>
+      <w:pPr>
+        <w:pStyle w:val="code-snippet"/>
+      </w:pPr>
+      <w:r>
+        <w:t>&gt; MULTI</w:t>
+      </w:r>
+    </w:p>
+    <w:p>
+      <w:pPr>
+        <w:pStyle w:val="code-snippet"/>
+      </w:pPr>
+      <w:r>
+        <w:t>OK</w:t>
+      </w:r>
+    </w:p>
+    <w:p>
+      <w:pPr>
+        <w:pStyle w:val="code-snippet"/>
+      </w:pPr>
+      <w:r>
+        <w:t>&gt; INCR foo</w:t>
+      </w:r>
+    </w:p>
+    <w:p>
+      <w:pPr>
+        <w:pStyle w:val="code-snippet"/>
+      </w:pPr>
+      <w:r>
+        <w:t>QUEUED</w:t>
+      </w:r>
+    </w:p>
+    <w:p>
+      <w:pPr>
+        <w:pStyle w:val="code-snippet"/>
+      </w:pPr>
+      <w:r>
+        <w:t>&gt; DISCARD</w:t>
+      </w:r>
+    </w:p>
+    <w:p>
+      <w:pPr>
+        <w:pStyle w:val="code-snippet"/>
+      </w:pPr>
+      <w:r>
+        <w:t>OK</w:t>
+      </w:r>
+    </w:p>
+    <w:p>
+      <w:pPr>
+        <w:pStyle w:val="code-snippet"/>
+      </w:pPr>
+      <w:r>
+        <w:t>&gt; GET foo</w:t>
+      </w:r>
+    </w:p>
+    <w:p>
+      <w:pPr>
+        <w:pStyle w:val="code-snippet"/>
+      </w:pPr>
+      <w:r>
+        <w:t>"1"</w:t>
+      </w:r>
+    </w:p>
+    <w:p>
+      <w:pPr>
+        <w:pStyle w:val="Heading2"/>
+      </w:pPr>
+      <w:r>
+        <w:t>Optimistic Locking with Using Check-and-Set</w:t>
       </w:r>
     </w:p>
     <w:p/>
@@ -1387,6 +2749,119 @@
     </w:lvl>
   </w:abstractNum>
   <w:abstractNum w:abstractNumId="10" w15:restartNumberingAfterBreak="0">
+    <w:nsid w:val="218053E0"/>
+    <w:multiLevelType w:val="hybridMultilevel"/>
+    <w:tmpl w:val="0B60D042"/>
+    <w:lvl w:ilvl="0" w:tplc="04090001">
+      <w:start w:val="1"/>
+      <w:numFmt w:val="bullet"/>
+      <w:lvlText w:val=""/>
+      <w:lvlJc w:val="left"/>
+      <w:pPr>
+        <w:ind w:left="720" w:hanging="360"/>
+      </w:pPr>
+      <w:rPr>
+        <w:rFonts w:ascii="Symbol" w:hAnsi="Symbol" w:hint="default"/>
+      </w:rPr>
+    </w:lvl>
+    <w:lvl w:ilvl="1" w:tplc="04090003" w:tentative="1">
+      <w:start w:val="1"/>
+      <w:numFmt w:val="bullet"/>
+      <w:lvlText w:val="o"/>
+      <w:lvlJc w:val="left"/>
+      <w:pPr>
+        <w:ind w:left="1440" w:hanging="360"/>
+      </w:pPr>
+      <w:rPr>
+        <w:rFonts w:ascii="Courier New" w:hAnsi="Courier New" w:cs="Courier New" w:hint="default"/>
+      </w:rPr>
+    </w:lvl>
+    <w:lvl w:ilvl="2" w:tplc="04090005" w:tentative="1">
+      <w:start w:val="1"/>
+      <w:numFmt w:val="bullet"/>
+      <w:lvlText w:val=""/>
+      <w:lvlJc w:val="left"/>
+      <w:pPr>
+        <w:ind w:left="2160" w:hanging="360"/>
+      </w:pPr>
+      <w:rPr>
+        <w:rFonts w:ascii="Wingdings" w:hAnsi="Wingdings" w:hint="default"/>
+      </w:rPr>
+    </w:lvl>
+    <w:lvl w:ilvl="3" w:tplc="04090001" w:tentative="1">
+      <w:start w:val="1"/>
+      <w:numFmt w:val="bullet"/>
+      <w:lvlText w:val=""/>
+      <w:lvlJc w:val="left"/>
+      <w:pPr>
+        <w:ind w:left="2880" w:hanging="360"/>
+      </w:pPr>
+      <w:rPr>
+        <w:rFonts w:ascii="Symbol" w:hAnsi="Symbol" w:hint="default"/>
+      </w:rPr>
+    </w:lvl>
+    <w:lvl w:ilvl="4" w:tplc="04090003" w:tentative="1">
+      <w:start w:val="1"/>
+      <w:numFmt w:val="bullet"/>
+      <w:lvlText w:val="o"/>
+      <w:lvlJc w:val="left"/>
+      <w:pPr>
+        <w:ind w:left="3600" w:hanging="360"/>
+      </w:pPr>
+      <w:rPr>
+        <w:rFonts w:ascii="Courier New" w:hAnsi="Courier New" w:cs="Courier New" w:hint="default"/>
+      </w:rPr>
+    </w:lvl>
+    <w:lvl w:ilvl="5" w:tplc="04090005" w:tentative="1">
+      <w:start w:val="1"/>
+      <w:numFmt w:val="bullet"/>
+      <w:lvlText w:val=""/>
+      <w:lvlJc w:val="left"/>
+      <w:pPr>
+        <w:ind w:left="4320" w:hanging="360"/>
+      </w:pPr>
+      <w:rPr>
+        <w:rFonts w:ascii="Wingdings" w:hAnsi="Wingdings" w:hint="default"/>
+      </w:rPr>
+    </w:lvl>
+    <w:lvl w:ilvl="6" w:tplc="04090001" w:tentative="1">
+      <w:start w:val="1"/>
+      <w:numFmt w:val="bullet"/>
+      <w:lvlText w:val=""/>
+      <w:lvlJc w:val="left"/>
+      <w:pPr>
+        <w:ind w:left="5040" w:hanging="360"/>
+      </w:pPr>
+      <w:rPr>
+        <w:rFonts w:ascii="Symbol" w:hAnsi="Symbol" w:hint="default"/>
+      </w:rPr>
+    </w:lvl>
+    <w:lvl w:ilvl="7" w:tplc="04090003" w:tentative="1">
+      <w:start w:val="1"/>
+      <w:numFmt w:val="bullet"/>
+      <w:lvlText w:val="o"/>
+      <w:lvlJc w:val="left"/>
+      <w:pPr>
+        <w:ind w:left="5760" w:hanging="360"/>
+      </w:pPr>
+      <w:rPr>
+        <w:rFonts w:ascii="Courier New" w:hAnsi="Courier New" w:cs="Courier New" w:hint="default"/>
+      </w:rPr>
+    </w:lvl>
+    <w:lvl w:ilvl="8" w:tplc="04090005" w:tentative="1">
+      <w:start w:val="1"/>
+      <w:numFmt w:val="bullet"/>
+      <w:lvlText w:val=""/>
+      <w:lvlJc w:val="left"/>
+      <w:pPr>
+        <w:ind w:left="6480" w:hanging="360"/>
+      </w:pPr>
+      <w:rPr>
+        <w:rFonts w:ascii="Wingdings" w:hAnsi="Wingdings" w:hint="default"/>
+      </w:rPr>
+    </w:lvl>
+  </w:abstractNum>
+  <w:abstractNum w:abstractNumId="11" w15:restartNumberingAfterBreak="0">
     <w:nsid w:val="23D72D85"/>
     <w:multiLevelType w:val="hybridMultilevel"/>
     <w:tmpl w:val="F3F22028"/>
@@ -1499,7 +2974,7 @@
       </w:rPr>
     </w:lvl>
   </w:abstractNum>
-  <w:abstractNum w:abstractNumId="11" w15:restartNumberingAfterBreak="0">
+  <w:abstractNum w:abstractNumId="12" w15:restartNumberingAfterBreak="0">
     <w:nsid w:val="27F938FF"/>
     <w:multiLevelType w:val="hybridMultilevel"/>
     <w:tmpl w:val="5F08476C"/>
@@ -1612,7 +3087,7 @@
       </w:rPr>
     </w:lvl>
   </w:abstractNum>
-  <w:abstractNum w:abstractNumId="12" w15:restartNumberingAfterBreak="0">
+  <w:abstractNum w:abstractNumId="13" w15:restartNumberingAfterBreak="0">
     <w:nsid w:val="28ED3E9D"/>
     <w:multiLevelType w:val="hybridMultilevel"/>
     <w:tmpl w:val="A5149B3C"/>
@@ -1725,7 +3200,7 @@
       </w:rPr>
     </w:lvl>
   </w:abstractNum>
-  <w:abstractNum w:abstractNumId="13" w15:restartNumberingAfterBreak="0">
+  <w:abstractNum w:abstractNumId="14" w15:restartNumberingAfterBreak="0">
     <w:nsid w:val="2CD47A1B"/>
     <w:multiLevelType w:val="multilevel"/>
     <w:tmpl w:val="9550A39C"/>
@@ -1841,7 +3316,7 @@
       </w:rPr>
     </w:lvl>
   </w:abstractNum>
-  <w:abstractNum w:abstractNumId="14" w15:restartNumberingAfterBreak="0">
+  <w:abstractNum w:abstractNumId="15" w15:restartNumberingAfterBreak="0">
     <w:nsid w:val="321D469E"/>
     <w:multiLevelType w:val="multilevel"/>
     <w:tmpl w:val="9D86A380"/>
@@ -1990,7 +3465,7 @@
       </w:rPr>
     </w:lvl>
   </w:abstractNum>
-  <w:abstractNum w:abstractNumId="15" w15:restartNumberingAfterBreak="0">
+  <w:abstractNum w:abstractNumId="16" w15:restartNumberingAfterBreak="0">
     <w:nsid w:val="368001EA"/>
     <w:multiLevelType w:val="hybridMultilevel"/>
     <w:tmpl w:val="207CABEC"/>
@@ -2103,7 +3578,7 @@
       </w:rPr>
     </w:lvl>
   </w:abstractNum>
-  <w:abstractNum w:abstractNumId="16" w15:restartNumberingAfterBreak="0">
+  <w:abstractNum w:abstractNumId="17" w15:restartNumberingAfterBreak="0">
     <w:nsid w:val="36AB060E"/>
     <w:multiLevelType w:val="multilevel"/>
     <w:tmpl w:val="0B90F55C"/>
@@ -2252,7 +3727,7 @@
       </w:rPr>
     </w:lvl>
   </w:abstractNum>
-  <w:abstractNum w:abstractNumId="17" w15:restartNumberingAfterBreak="0">
+  <w:abstractNum w:abstractNumId="18" w15:restartNumberingAfterBreak="0">
     <w:nsid w:val="3DC15899"/>
     <w:multiLevelType w:val="hybridMultilevel"/>
     <w:tmpl w:val="E81AD910"/>
@@ -2365,7 +3840,7 @@
       </w:rPr>
     </w:lvl>
   </w:abstractNum>
-  <w:abstractNum w:abstractNumId="18" w15:restartNumberingAfterBreak="0">
+  <w:abstractNum w:abstractNumId="19" w15:restartNumberingAfterBreak="0">
     <w:nsid w:val="60282F84"/>
     <w:multiLevelType w:val="hybridMultilevel"/>
     <w:tmpl w:val="3DB22EE4"/>
@@ -2478,7 +3953,7 @@
       </w:rPr>
     </w:lvl>
   </w:abstractNum>
-  <w:abstractNum w:abstractNumId="19" w15:restartNumberingAfterBreak="0">
+  <w:abstractNum w:abstractNumId="20" w15:restartNumberingAfterBreak="0">
     <w:nsid w:val="602C4C3F"/>
     <w:multiLevelType w:val="hybridMultilevel"/>
     <w:tmpl w:val="41F256B8"/>
@@ -2591,7 +4066,156 @@
       </w:rPr>
     </w:lvl>
   </w:abstractNum>
-  <w:abstractNum w:abstractNumId="20" w15:restartNumberingAfterBreak="0">
+  <w:abstractNum w:abstractNumId="21" w15:restartNumberingAfterBreak="0">
+    <w:nsid w:val="70117F85"/>
+    <w:multiLevelType w:val="multilevel"/>
+    <w:tmpl w:val="E9645B2C"/>
+    <w:lvl w:ilvl="0">
+      <w:start w:val="1"/>
+      <w:numFmt w:val="bullet"/>
+      <w:lvlText w:val=""/>
+      <w:lvlJc w:val="left"/>
+      <w:pPr>
+        <w:tabs>
+          <w:tab w:val="num" w:pos="720"/>
+        </w:tabs>
+        <w:ind w:left="720" w:hanging="360"/>
+      </w:pPr>
+      <w:rPr>
+        <w:rFonts w:ascii="Symbol" w:hAnsi="Symbol" w:hint="default"/>
+        <w:sz w:val="20"/>
+      </w:rPr>
+    </w:lvl>
+    <w:lvl w:ilvl="1" w:tentative="1">
+      <w:start w:val="1"/>
+      <w:numFmt w:val="bullet"/>
+      <w:lvlText w:val=""/>
+      <w:lvlJc w:val="left"/>
+      <w:pPr>
+        <w:tabs>
+          <w:tab w:val="num" w:pos="1440"/>
+        </w:tabs>
+        <w:ind w:left="1440" w:hanging="360"/>
+      </w:pPr>
+      <w:rPr>
+        <w:rFonts w:ascii="Symbol" w:hAnsi="Symbol" w:hint="default"/>
+        <w:sz w:val="20"/>
+      </w:rPr>
+    </w:lvl>
+    <w:lvl w:ilvl="2" w:tentative="1">
+      <w:start w:val="1"/>
+      <w:numFmt w:val="bullet"/>
+      <w:lvlText w:val=""/>
+      <w:lvlJc w:val="left"/>
+      <w:pPr>
+        <w:tabs>
+          <w:tab w:val="num" w:pos="2160"/>
+        </w:tabs>
+        <w:ind w:left="2160" w:hanging="360"/>
+      </w:pPr>
+      <w:rPr>
+        <w:rFonts w:ascii="Symbol" w:hAnsi="Symbol" w:hint="default"/>
+        <w:sz w:val="20"/>
+      </w:rPr>
+    </w:lvl>
+    <w:lvl w:ilvl="3" w:tentative="1">
+      <w:start w:val="1"/>
+      <w:numFmt w:val="bullet"/>
+      <w:lvlText w:val=""/>
+      <w:lvlJc w:val="left"/>
+      <w:pPr>
+        <w:tabs>
+          <w:tab w:val="num" w:pos="2880"/>
+        </w:tabs>
+        <w:ind w:left="2880" w:hanging="360"/>
+      </w:pPr>
+      <w:rPr>
+        <w:rFonts w:ascii="Symbol" w:hAnsi="Symbol" w:hint="default"/>
+        <w:sz w:val="20"/>
+      </w:rPr>
+    </w:lvl>
+    <w:lvl w:ilvl="4" w:tentative="1">
+      <w:start w:val="1"/>
+      <w:numFmt w:val="bullet"/>
+      <w:lvlText w:val=""/>
+      <w:lvlJc w:val="left"/>
+      <w:pPr>
+        <w:tabs>
+          <w:tab w:val="num" w:pos="3600"/>
+        </w:tabs>
+        <w:ind w:left="3600" w:hanging="360"/>
+      </w:pPr>
+      <w:rPr>
+        <w:rFonts w:ascii="Symbol" w:hAnsi="Symbol" w:hint="default"/>
+        <w:sz w:val="20"/>
+      </w:rPr>
+    </w:lvl>
+    <w:lvl w:ilvl="5" w:tentative="1">
+      <w:start w:val="1"/>
+      <w:numFmt w:val="bullet"/>
+      <w:lvlText w:val=""/>
+      <w:lvlJc w:val="left"/>
+      <w:pPr>
+        <w:tabs>
+          <w:tab w:val="num" w:pos="4320"/>
+        </w:tabs>
+        <w:ind w:left="4320" w:hanging="360"/>
+      </w:pPr>
+      <w:rPr>
+        <w:rFonts w:ascii="Symbol" w:hAnsi="Symbol" w:hint="default"/>
+        <w:sz w:val="20"/>
+      </w:rPr>
+    </w:lvl>
+    <w:lvl w:ilvl="6" w:tentative="1">
+      <w:start w:val="1"/>
+      <w:numFmt w:val="bullet"/>
+      <w:lvlText w:val=""/>
+      <w:lvlJc w:val="left"/>
+      <w:pPr>
+        <w:tabs>
+          <w:tab w:val="num" w:pos="5040"/>
+        </w:tabs>
+        <w:ind w:left="5040" w:hanging="360"/>
+      </w:pPr>
+      <w:rPr>
+        <w:rFonts w:ascii="Symbol" w:hAnsi="Symbol" w:hint="default"/>
+        <w:sz w:val="20"/>
+      </w:rPr>
+    </w:lvl>
+    <w:lvl w:ilvl="7" w:tentative="1">
+      <w:start w:val="1"/>
+      <w:numFmt w:val="bullet"/>
+      <w:lvlText w:val=""/>
+      <w:lvlJc w:val="left"/>
+      <w:pPr>
+        <w:tabs>
+          <w:tab w:val="num" w:pos="5760"/>
+        </w:tabs>
+        <w:ind w:left="5760" w:hanging="360"/>
+      </w:pPr>
+      <w:rPr>
+        <w:rFonts w:ascii="Symbol" w:hAnsi="Symbol" w:hint="default"/>
+        <w:sz w:val="20"/>
+      </w:rPr>
+    </w:lvl>
+    <w:lvl w:ilvl="8" w:tentative="1">
+      <w:start w:val="1"/>
+      <w:numFmt w:val="bullet"/>
+      <w:lvlText w:val=""/>
+      <w:lvlJc w:val="left"/>
+      <w:pPr>
+        <w:tabs>
+          <w:tab w:val="num" w:pos="6480"/>
+        </w:tabs>
+        <w:ind w:left="6480" w:hanging="360"/>
+      </w:pPr>
+      <w:rPr>
+        <w:rFonts w:ascii="Symbol" w:hAnsi="Symbol" w:hint="default"/>
+        <w:sz w:val="20"/>
+      </w:rPr>
+    </w:lvl>
+  </w:abstractNum>
+  <w:abstractNum w:abstractNumId="22" w15:restartNumberingAfterBreak="0">
     <w:nsid w:val="77A3782A"/>
     <w:multiLevelType w:val="hybridMultilevel"/>
     <w:tmpl w:val="624EA3B2"/>
@@ -2704,7 +4328,156 @@
       </w:rPr>
     </w:lvl>
   </w:abstractNum>
-  <w:abstractNum w:abstractNumId="21" w15:restartNumberingAfterBreak="0">
+  <w:abstractNum w:abstractNumId="23" w15:restartNumberingAfterBreak="0">
+    <w:nsid w:val="7CD66DED"/>
+    <w:multiLevelType w:val="multilevel"/>
+    <w:tmpl w:val="BE183E48"/>
+    <w:lvl w:ilvl="0">
+      <w:start w:val="1"/>
+      <w:numFmt w:val="bullet"/>
+      <w:lvlText w:val=""/>
+      <w:lvlJc w:val="left"/>
+      <w:pPr>
+        <w:tabs>
+          <w:tab w:val="num" w:pos="720"/>
+        </w:tabs>
+        <w:ind w:left="720" w:hanging="360"/>
+      </w:pPr>
+      <w:rPr>
+        <w:rFonts w:ascii="Symbol" w:hAnsi="Symbol" w:hint="default"/>
+        <w:sz w:val="20"/>
+      </w:rPr>
+    </w:lvl>
+    <w:lvl w:ilvl="1" w:tentative="1">
+      <w:start w:val="1"/>
+      <w:numFmt w:val="bullet"/>
+      <w:lvlText w:val=""/>
+      <w:lvlJc w:val="left"/>
+      <w:pPr>
+        <w:tabs>
+          <w:tab w:val="num" w:pos="1440"/>
+        </w:tabs>
+        <w:ind w:left="1440" w:hanging="360"/>
+      </w:pPr>
+      <w:rPr>
+        <w:rFonts w:ascii="Symbol" w:hAnsi="Symbol" w:hint="default"/>
+        <w:sz w:val="20"/>
+      </w:rPr>
+    </w:lvl>
+    <w:lvl w:ilvl="2" w:tentative="1">
+      <w:start w:val="1"/>
+      <w:numFmt w:val="bullet"/>
+      <w:lvlText w:val=""/>
+      <w:lvlJc w:val="left"/>
+      <w:pPr>
+        <w:tabs>
+          <w:tab w:val="num" w:pos="2160"/>
+        </w:tabs>
+        <w:ind w:left="2160" w:hanging="360"/>
+      </w:pPr>
+      <w:rPr>
+        <w:rFonts w:ascii="Symbol" w:hAnsi="Symbol" w:hint="default"/>
+        <w:sz w:val="20"/>
+      </w:rPr>
+    </w:lvl>
+    <w:lvl w:ilvl="3" w:tentative="1">
+      <w:start w:val="1"/>
+      <w:numFmt w:val="bullet"/>
+      <w:lvlText w:val=""/>
+      <w:lvlJc w:val="left"/>
+      <w:pPr>
+        <w:tabs>
+          <w:tab w:val="num" w:pos="2880"/>
+        </w:tabs>
+        <w:ind w:left="2880" w:hanging="360"/>
+      </w:pPr>
+      <w:rPr>
+        <w:rFonts w:ascii="Symbol" w:hAnsi="Symbol" w:hint="default"/>
+        <w:sz w:val="20"/>
+      </w:rPr>
+    </w:lvl>
+    <w:lvl w:ilvl="4" w:tentative="1">
+      <w:start w:val="1"/>
+      <w:numFmt w:val="bullet"/>
+      <w:lvlText w:val=""/>
+      <w:lvlJc w:val="left"/>
+      <w:pPr>
+        <w:tabs>
+          <w:tab w:val="num" w:pos="3600"/>
+        </w:tabs>
+        <w:ind w:left="3600" w:hanging="360"/>
+      </w:pPr>
+      <w:rPr>
+        <w:rFonts w:ascii="Symbol" w:hAnsi="Symbol" w:hint="default"/>
+        <w:sz w:val="20"/>
+      </w:rPr>
+    </w:lvl>
+    <w:lvl w:ilvl="5" w:tentative="1">
+      <w:start w:val="1"/>
+      <w:numFmt w:val="bullet"/>
+      <w:lvlText w:val=""/>
+      <w:lvlJc w:val="left"/>
+      <w:pPr>
+        <w:tabs>
+          <w:tab w:val="num" w:pos="4320"/>
+        </w:tabs>
+        <w:ind w:left="4320" w:hanging="360"/>
+      </w:pPr>
+      <w:rPr>
+        <w:rFonts w:ascii="Symbol" w:hAnsi="Symbol" w:hint="default"/>
+        <w:sz w:val="20"/>
+      </w:rPr>
+    </w:lvl>
+    <w:lvl w:ilvl="6" w:tentative="1">
+      <w:start w:val="1"/>
+      <w:numFmt w:val="bullet"/>
+      <w:lvlText w:val=""/>
+      <w:lvlJc w:val="left"/>
+      <w:pPr>
+        <w:tabs>
+          <w:tab w:val="num" w:pos="5040"/>
+        </w:tabs>
+        <w:ind w:left="5040" w:hanging="360"/>
+      </w:pPr>
+      <w:rPr>
+        <w:rFonts w:ascii="Symbol" w:hAnsi="Symbol" w:hint="default"/>
+        <w:sz w:val="20"/>
+      </w:rPr>
+    </w:lvl>
+    <w:lvl w:ilvl="7" w:tentative="1">
+      <w:start w:val="1"/>
+      <w:numFmt w:val="bullet"/>
+      <w:lvlText w:val=""/>
+      <w:lvlJc w:val="left"/>
+      <w:pPr>
+        <w:tabs>
+          <w:tab w:val="num" w:pos="5760"/>
+        </w:tabs>
+        <w:ind w:left="5760" w:hanging="360"/>
+      </w:pPr>
+      <w:rPr>
+        <w:rFonts w:ascii="Symbol" w:hAnsi="Symbol" w:hint="default"/>
+        <w:sz w:val="20"/>
+      </w:rPr>
+    </w:lvl>
+    <w:lvl w:ilvl="8" w:tentative="1">
+      <w:start w:val="1"/>
+      <w:numFmt w:val="bullet"/>
+      <w:lvlText w:val=""/>
+      <w:lvlJc w:val="left"/>
+      <w:pPr>
+        <w:tabs>
+          <w:tab w:val="num" w:pos="6480"/>
+        </w:tabs>
+        <w:ind w:left="6480" w:hanging="360"/>
+      </w:pPr>
+      <w:rPr>
+        <w:rFonts w:ascii="Symbol" w:hAnsi="Symbol" w:hint="default"/>
+        <w:sz w:val="20"/>
+      </w:rPr>
+    </w:lvl>
+  </w:abstractNum>
+  <w:abstractNum w:abstractNumId="24" w15:restartNumberingAfterBreak="0">
     <w:nsid w:val="7E990CFC"/>
     <w:multiLevelType w:val="multilevel"/>
     <w:tmpl w:val="BAB08EAC"/>
@@ -2872,28 +4645,28 @@
     <w:abstractNumId w:val="0"/>
   </w:num>
   <w:num w:numId="7">
+    <w:abstractNumId w:val="14"/>
+  </w:num>
+  <w:num w:numId="8">
+    <w:abstractNumId w:val="19"/>
+  </w:num>
+  <w:num w:numId="9">
+    <w:abstractNumId w:val="16"/>
+  </w:num>
+  <w:num w:numId="10">
     <w:abstractNumId w:val="13"/>
   </w:num>
-  <w:num w:numId="8">
-    <w:abstractNumId w:val="18"/>
-  </w:num>
-  <w:num w:numId="9">
-    <w:abstractNumId w:val="15"/>
-  </w:num>
-  <w:num w:numId="10">
-    <w:abstractNumId w:val="12"/>
-  </w:num>
   <w:num w:numId="11">
-    <w:abstractNumId w:val="10"/>
+    <w:abstractNumId w:val="11"/>
   </w:num>
   <w:num w:numId="12">
-    <w:abstractNumId w:val="20"/>
+    <w:abstractNumId w:val="22"/>
   </w:num>
   <w:num w:numId="13">
-    <w:abstractNumId w:val="21"/>
+    <w:abstractNumId w:val="24"/>
   </w:num>
   <w:num w:numId="14">
-    <w:abstractNumId w:val="13"/>
+    <w:abstractNumId w:val="14"/>
     <w:lvlOverride w:ilvl="0">
       <w:startOverride w:val="1"/>
     </w:lvlOverride>
@@ -2923,7 +4696,7 @@
     </w:lvlOverride>
   </w:num>
   <w:num w:numId="15">
-    <w:abstractNumId w:val="11"/>
+    <w:abstractNumId w:val="12"/>
   </w:num>
   <w:num w:numId="16">
     <w:abstractNumId w:val="9"/>
@@ -2932,22 +4705,31 @@
     <w:abstractNumId w:val="6"/>
   </w:num>
   <w:num w:numId="18">
-    <w:abstractNumId w:val="16"/>
+    <w:abstractNumId w:val="17"/>
   </w:num>
   <w:num w:numId="19">
     <w:abstractNumId w:val="7"/>
   </w:num>
   <w:num w:numId="20">
-    <w:abstractNumId w:val="19"/>
+    <w:abstractNumId w:val="20"/>
   </w:num>
   <w:num w:numId="21">
     <w:abstractNumId w:val="8"/>
   </w:num>
   <w:num w:numId="22">
-    <w:abstractNumId w:val="17"/>
+    <w:abstractNumId w:val="18"/>
   </w:num>
   <w:num w:numId="23">
-    <w:abstractNumId w:val="14"/>
+    <w:abstractNumId w:val="15"/>
+  </w:num>
+  <w:num w:numId="24">
+    <w:abstractNumId w:val="23"/>
+  </w:num>
+  <w:num w:numId="25">
+    <w:abstractNumId w:val="10"/>
+  </w:num>
+  <w:num w:numId="26">
+    <w:abstractNumId w:val="21"/>
   </w:num>
   <w:numIdMacAtCleanup w:val="8"/>
 </w:numbering>

</xml_diff>

<commit_message>
learn about the WATCH command
</commit_message>
<xml_diff>
--- a/persistence/nosql/pipelining-and-transactions-in-redis.docx
+++ b/persistence/nosql/pipelining-and-transactions-in-redis.docx
@@ -1466,7 +1466,15 @@
         <w:pStyle w:val="NoSpacing"/>
       </w:pPr>
       <w:r>
-        <w:t>This is more clear on the protocol level. In the following example one command will fail when executed even if the syntax is right:</w:t>
+        <w:t xml:space="preserve">This is </w:t>
+      </w:r>
+      <w:proofErr w:type="gramStart"/>
+      <w:r>
+        <w:t>more clear</w:t>
+      </w:r>
+      <w:proofErr w:type="gramEnd"/>
+      <w:r>
+        <w:t xml:space="preserve"> on the protocol level. In the following example one command will fail when executed even if the syntax is right:</w:t>
       </w:r>
     </w:p>
     <w:p>
@@ -1495,7 +1503,15 @@
         <w:pStyle w:val="code-snippet"/>
       </w:pPr>
       <w:r>
-        <w:t xml:space="preserve">SET a </w:t>
+        <w:t xml:space="preserve">SET </w:t>
+      </w:r>
+      <w:proofErr w:type="gramStart"/>
+      <w:r>
+        <w:t>a</w:t>
+      </w:r>
+      <w:proofErr w:type="gramEnd"/>
+      <w:r>
+        <w:t xml:space="preserve"> </w:t>
       </w:r>
       <w:proofErr w:type="spellStart"/>
       <w:r>
@@ -1846,7 +1862,27 @@
           <w:highlight w:val="yellow"/>
           <w:shd w:val="clear" w:color="auto" w:fill="FFFFFF"/>
         </w:rPr>
-        <w:t xml:space="preserve"> will result in an immediate error and when running exec you’ll get:</w:t>
+        <w:t xml:space="preserve"> will result in an immediate error and when running </w:t>
+      </w:r>
+      <w:proofErr w:type="gramStart"/>
+      <w:r>
+        <w:rPr>
+          <w:b/>
+          <w:bCs/>
+          <w:highlight w:val="yellow"/>
+          <w:shd w:val="clear" w:color="auto" w:fill="FFFFFF"/>
+        </w:rPr>
+        <w:t>exec</w:t>
+      </w:r>
+      <w:proofErr w:type="gramEnd"/>
+      <w:r>
+        <w:rPr>
+          <w:b/>
+          <w:bCs/>
+          <w:highlight w:val="yellow"/>
+          <w:shd w:val="clear" w:color="auto" w:fill="FFFFFF"/>
+        </w:rPr>
+        <w:t xml:space="preserve"> you’ll get:</w:t>
       </w:r>
     </w:p>
     <w:p>
@@ -2025,7 +2061,1186 @@
         <w:pStyle w:val="Heading2"/>
       </w:pPr>
       <w:r>
+        <w:t>Redis Scripting and Transactions</w:t>
+      </w:r>
+    </w:p>
+    <w:p>
+      <w:pPr>
+        <w:pStyle w:val="NoSpacing"/>
+        <w:rPr>
+          <w:shd w:val="clear" w:color="auto" w:fill="FFFFFF"/>
+        </w:rPr>
+      </w:pPr>
+      <w:hyperlink r:id="rId30" w:history="1">
+        <w:r>
+          <w:rPr>
+            <w:rStyle w:val="Hyperlink"/>
+            <w:rFonts w:ascii="Arial" w:hAnsi="Arial" w:cs="Arial"/>
+            <w:color w:val="111827"/>
+            <w:spacing w:val="-2"/>
+            <w:bdr w:val="single" w:sz="2" w:space="0" w:color="E5E7EB" w:frame="1"/>
+            <w:shd w:val="clear" w:color="auto" w:fill="FFFFFF"/>
+          </w:rPr>
+          <w:t>redis scripts</w:t>
+        </w:r>
+      </w:hyperlink>
+      <w:r>
+        <w:t>(using eval for example)</w:t>
+      </w:r>
+      <w:r>
+        <w:rPr>
+          <w:shd w:val="clear" w:color="auto" w:fill="FFFFFF"/>
+        </w:rPr>
+        <w:t xml:space="preserve"> are transactional. Everything you can do with a Redis Transaction, you can also do with a script, and usually the script will be both simpler and faster.</w:t>
+      </w:r>
+      <w:r>
+        <w:rPr>
+          <w:shd w:val="clear" w:color="auto" w:fill="FFFFFF"/>
+        </w:rPr>
+        <w:t xml:space="preserve"> (We don’t dig deeper than this at this time)</w:t>
+      </w:r>
+    </w:p>
+    <w:p>
+      <w:pPr>
+        <w:pStyle w:val="Heading2"/>
+      </w:pPr>
+      <w:r>
+        <w:t>I add: Pipelining and Transactions</w:t>
+      </w:r>
+    </w:p>
+    <w:p>
+      <w:r>
+        <w:t>I saw an official video from Redis university that said most redis clients implement pipelines transactional.</w:t>
+      </w:r>
+    </w:p>
+    <w:p>
+      <w:pPr>
+        <w:pStyle w:val="Heading2"/>
+      </w:pPr>
+      <w:r>
         <w:t>Optimistic Locking with Using Check-and-Set</w:t>
+      </w:r>
+    </w:p>
+    <w:p>
+      <w:pPr>
+        <w:rPr>
+          <w:b/>
+          <w:bCs/>
+        </w:rPr>
+      </w:pPr>
+      <w:r>
+        <w:t>WATCH is used to provide a check-and-set (CAS) behavior to Redis transactions.</w:t>
+      </w:r>
+      <w:r>
+        <w:t xml:space="preserve"> </w:t>
+      </w:r>
+      <w:r>
+        <w:t>W</w:t>
+      </w:r>
+      <w:r>
+        <w:t>atch</w:t>
+      </w:r>
+      <w:r>
+        <w:t xml:space="preserve">ed keys are monitored in order to detect changes against them. If at least one watched key is </w:t>
+      </w:r>
+      <w:r>
+        <w:lastRenderedPageBreak/>
+        <w:t xml:space="preserve">modified before the EXEC command, the whole transaction aborts, </w:t>
+      </w:r>
+      <w:r>
+        <w:rPr>
+          <w:b/>
+          <w:bCs/>
+        </w:rPr>
+        <w:t>and EXEC returns a Null reply to notify that the transaction failed.</w:t>
+      </w:r>
+    </w:p>
+    <w:p>
+      <w:r>
+        <w:t>For example, imagine we have the need to atomically increment the value of a key by 1 (let's suppose Redis doesn't have INCR).</w:t>
+      </w:r>
+      <w:r>
+        <w:t xml:space="preserve"> </w:t>
+      </w:r>
+      <w:r>
+        <w:t>The first try may be the following:</w:t>
+      </w:r>
+    </w:p>
+    <w:p>
+      <w:pPr>
+        <w:pStyle w:val="code-snippet"/>
+      </w:pPr>
+      <w:r>
+        <w:t>val = GET mykey</w:t>
+      </w:r>
+    </w:p>
+    <w:p>
+      <w:pPr>
+        <w:pStyle w:val="code-snippet"/>
+      </w:pPr>
+      <w:r>
+        <w:t>val = val + 1</w:t>
+      </w:r>
+    </w:p>
+    <w:p>
+      <w:pPr>
+        <w:pStyle w:val="code-snippet"/>
+      </w:pPr>
+      <w:r>
+        <w:t>SET mykey $val</w:t>
+      </w:r>
+    </w:p>
+    <w:p>
+      <w:pPr>
+        <w:pStyle w:val="NoSpacing"/>
+      </w:pPr>
+      <w:r>
+        <w:t>This will work reliably only if we have a single client performing the operation in a given time. If multiple clients try to increment the key at about the same time there will be a race condition. For instance, client A and B will read the old value, for instance, 10. The value will be incremented to 11 by both the clients, and finally </w:t>
+      </w:r>
+      <w:hyperlink r:id="rId31" w:history="1">
+        <w:r>
+          <w:rPr>
+            <w:rFonts w:ascii="Consolas" w:hAnsi="Consolas" w:cs="Courier New"/>
+            <w:color w:val="111827"/>
+            <w:sz w:val="20"/>
+            <w:szCs w:val="20"/>
+            <w:u w:val="single"/>
+            <w:bdr w:val="single" w:sz="2" w:space="0" w:color="E5E7EB" w:frame="1"/>
+          </w:rPr>
+          <w:t>SET</w:t>
+        </w:r>
+      </w:hyperlink>
+      <w:r>
+        <w:t> as the value of the key. So</w:t>
+      </w:r>
+      <w:r>
+        <w:t>,</w:t>
+      </w:r>
+      <w:r>
+        <w:t xml:space="preserve"> the final value will be 11 instead of 12.</w:t>
+      </w:r>
+    </w:p>
+    <w:p>
+      <w:pPr>
+        <w:pStyle w:val="NoSpacing"/>
+      </w:pPr>
+    </w:p>
+    <w:p>
+      <w:pPr>
+        <w:pStyle w:val="NoSpacing"/>
+      </w:pPr>
+      <w:r>
+        <w:t>Thanks to </w:t>
+      </w:r>
+      <w:hyperlink r:id="rId32" w:history="1">
+        <w:r>
+          <w:rPr>
+            <w:rFonts w:ascii="Consolas" w:hAnsi="Consolas" w:cs="Courier New"/>
+            <w:color w:val="111827"/>
+            <w:sz w:val="20"/>
+            <w:szCs w:val="20"/>
+            <w:u w:val="single"/>
+            <w:bdr w:val="single" w:sz="2" w:space="0" w:color="E5E7EB" w:frame="1"/>
+          </w:rPr>
+          <w:t>WATCH</w:t>
+        </w:r>
+      </w:hyperlink>
+      <w:r>
+        <w:t> we are able to model the problem very well:</w:t>
+      </w:r>
+    </w:p>
+    <w:p>
+      <w:pPr>
+        <w:pStyle w:val="code-snippet"/>
+      </w:pPr>
+      <w:r>
+        <w:t>WATCH mykey</w:t>
+      </w:r>
+    </w:p>
+    <w:p>
+      <w:pPr>
+        <w:pStyle w:val="code-snippet"/>
+      </w:pPr>
+      <w:r>
+        <w:t>val = GET mykey</w:t>
+      </w:r>
+    </w:p>
+    <w:p>
+      <w:pPr>
+        <w:pStyle w:val="code-snippet"/>
+      </w:pPr>
+      <w:r>
+        <w:t>val = val + 1</w:t>
+      </w:r>
+    </w:p>
+    <w:p>
+      <w:pPr>
+        <w:pStyle w:val="code-snippet"/>
+      </w:pPr>
+      <w:r>
+        <w:t>MULTI</w:t>
+      </w:r>
+    </w:p>
+    <w:p>
+      <w:pPr>
+        <w:pStyle w:val="code-snippet"/>
+      </w:pPr>
+      <w:r>
+        <w:t>SET mykey $val</w:t>
+      </w:r>
+    </w:p>
+    <w:p>
+      <w:pPr>
+        <w:pStyle w:val="code-snippet"/>
+      </w:pPr>
+      <w:r>
+        <w:t>EXEC</w:t>
+      </w:r>
+    </w:p>
+    <w:p>
+      <w:pPr>
+        <w:pStyle w:val="NoSpacing"/>
+      </w:pPr>
+    </w:p>
+    <w:p>
+      <w:pPr>
+        <w:pStyle w:val="NoSpacing"/>
+      </w:pPr>
+      <w:r>
+        <w:t>Using the above code, if there are race conditions and another client modifies the result of </w:t>
+      </w:r>
+      <w:r>
+        <w:rPr>
+          <w:rFonts w:ascii="Consolas" w:hAnsi="Consolas" w:cs="Courier New"/>
+          <w:color w:val="111827"/>
+          <w:sz w:val="20"/>
+          <w:szCs w:val="20"/>
+          <w:bdr w:val="single" w:sz="2" w:space="0" w:color="E5E7EB" w:frame="1"/>
+        </w:rPr>
+        <w:t>val</w:t>
+      </w:r>
+      <w:r>
+        <w:t> in the time between our call to </w:t>
+      </w:r>
+      <w:hyperlink r:id="rId33" w:history="1">
+        <w:r>
+          <w:rPr>
+            <w:rFonts w:ascii="Consolas" w:hAnsi="Consolas" w:cs="Courier New"/>
+            <w:color w:val="111827"/>
+            <w:sz w:val="20"/>
+            <w:szCs w:val="20"/>
+            <w:u w:val="single"/>
+            <w:bdr w:val="single" w:sz="2" w:space="0" w:color="E5E7EB" w:frame="1"/>
+          </w:rPr>
+          <w:t>WATCH</w:t>
+        </w:r>
+      </w:hyperlink>
+      <w:r>
+        <w:t> and our call to </w:t>
+      </w:r>
+      <w:hyperlink r:id="rId34" w:history="1">
+        <w:r>
+          <w:rPr>
+            <w:rFonts w:ascii="Consolas" w:hAnsi="Consolas" w:cs="Courier New"/>
+            <w:color w:val="111827"/>
+            <w:sz w:val="20"/>
+            <w:szCs w:val="20"/>
+            <w:u w:val="single"/>
+            <w:bdr w:val="single" w:sz="2" w:space="0" w:color="E5E7EB" w:frame="1"/>
+          </w:rPr>
+          <w:t>EXEC</w:t>
+        </w:r>
+      </w:hyperlink>
+      <w:r>
+        <w:t>, the transaction will fail.</w:t>
+      </w:r>
+    </w:p>
+    <w:p>
+      <w:pPr>
+        <w:pStyle w:val="NoSpacing"/>
+      </w:pPr>
+    </w:p>
+    <w:p>
+      <w:pPr>
+        <w:pStyle w:val="NoSpacing"/>
+      </w:pPr>
+      <w:r>
+        <w:t>We just have to repeat the operation hoping this time we'll not get a new race.</w:t>
+      </w:r>
+    </w:p>
+    <w:p>
+      <w:pPr>
+        <w:pStyle w:val="NoSpacing"/>
+      </w:pPr>
+      <w:r>
+        <w:t>This form of locking is called </w:t>
+      </w:r>
+      <w:r>
+        <w:rPr>
+          <w:i/>
+          <w:iCs/>
+          <w:bdr w:val="single" w:sz="2" w:space="0" w:color="E5E7EB" w:frame="1"/>
+        </w:rPr>
+        <w:t>optimistic locking</w:t>
+      </w:r>
+      <w:r>
+        <w:t>. In many use cases, multiple clients will be accessing different keys, so collisions are unlikely – usually there's no need to repeat the operation.</w:t>
+      </w:r>
+    </w:p>
+    <w:p>
+      <w:pPr>
+        <w:pStyle w:val="Heading3"/>
+      </w:pPr>
+      <w:r>
+        <w:t>A Deeper Look at the Watch Command</w:t>
+      </w:r>
+    </w:p>
+    <w:p>
+      <w:pPr>
+        <w:pStyle w:val="NoSpacing"/>
+      </w:pPr>
+      <w:proofErr w:type="gramStart"/>
+      <w:r>
+        <w:t>So</w:t>
+      </w:r>
+      <w:proofErr w:type="gramEnd"/>
+      <w:r>
+        <w:t xml:space="preserve"> what is </w:t>
+      </w:r>
+      <w:hyperlink r:id="rId35" w:history="1">
+        <w:r>
+          <w:rPr>
+            <w:rStyle w:val="HTMLCode"/>
+            <w:rFonts w:ascii="Consolas" w:eastAsiaTheme="minorEastAsia" w:hAnsi="Consolas"/>
+            <w:color w:val="111827"/>
+            <w:spacing w:val="-2"/>
+            <w:sz w:val="24"/>
+            <w:szCs w:val="24"/>
+            <w:u w:val="single"/>
+            <w:bdr w:val="single" w:sz="2" w:space="0" w:color="E5E7EB" w:frame="1"/>
+          </w:rPr>
+          <w:t>WATCH</w:t>
+        </w:r>
+      </w:hyperlink>
+      <w:r>
+        <w:t xml:space="preserve"> really about? It is </w:t>
+      </w:r>
+      <w:r>
+        <w:rPr>
+          <w:b/>
+          <w:bCs/>
+        </w:rPr>
+        <w:t>a command that will make the </w:t>
+      </w:r>
+      <w:hyperlink r:id="rId36" w:history="1">
+        <w:r>
+          <w:rPr>
+            <w:rStyle w:val="HTMLCode"/>
+            <w:rFonts w:ascii="Consolas" w:eastAsiaTheme="minorEastAsia" w:hAnsi="Consolas"/>
+            <w:b/>
+            <w:bCs/>
+            <w:color w:val="111827"/>
+            <w:spacing w:val="-2"/>
+            <w:sz w:val="24"/>
+            <w:szCs w:val="24"/>
+            <w:u w:val="single"/>
+            <w:bdr w:val="single" w:sz="2" w:space="0" w:color="E5E7EB" w:frame="1"/>
+          </w:rPr>
+          <w:t>EXEC</w:t>
+        </w:r>
+      </w:hyperlink>
+      <w:r>
+        <w:rPr>
+          <w:b/>
+          <w:bCs/>
+        </w:rPr>
+        <w:t> conditional</w:t>
+      </w:r>
+      <w:r>
+        <w:t>: we are asking Redis to perform the transaction only if none of the </w:t>
+      </w:r>
+      <w:hyperlink r:id="rId37" w:history="1">
+        <w:r>
+          <w:rPr>
+            <w:rStyle w:val="HTMLCode"/>
+            <w:rFonts w:ascii="Consolas" w:eastAsiaTheme="minorEastAsia" w:hAnsi="Consolas"/>
+            <w:color w:val="111827"/>
+            <w:spacing w:val="-2"/>
+            <w:sz w:val="24"/>
+            <w:szCs w:val="24"/>
+            <w:u w:val="single"/>
+            <w:bdr w:val="single" w:sz="2" w:space="0" w:color="E5E7EB" w:frame="1"/>
+          </w:rPr>
+          <w:t>WATCH</w:t>
+        </w:r>
+      </w:hyperlink>
+      <w:r>
+        <w:t>ed keys were modified. This includes modifications made by the client</w:t>
+      </w:r>
+      <w:r>
+        <w:t xml:space="preserve">(even the very </w:t>
+      </w:r>
+      <w:r>
+        <w:t>same</w:t>
+      </w:r>
+      <w:r>
+        <w:t xml:space="preserve"> connection that is WATCHING the key)</w:t>
+      </w:r>
+      <w:r>
+        <w:t xml:space="preserve">, like write commands, and by Redis itself, like expiration or eviction. </w:t>
+      </w:r>
+      <w:r>
+        <w:rPr>
+          <w:highlight w:val="yellow"/>
+        </w:rPr>
+        <w:t>If keys were modified between when they were </w:t>
+      </w:r>
+      <w:hyperlink r:id="rId38" w:history="1">
+        <w:r>
+          <w:rPr>
+            <w:rStyle w:val="HTMLCode"/>
+            <w:rFonts w:ascii="Consolas" w:eastAsiaTheme="minorEastAsia" w:hAnsi="Consolas"/>
+            <w:color w:val="111827"/>
+            <w:spacing w:val="-2"/>
+            <w:sz w:val="24"/>
+            <w:szCs w:val="24"/>
+            <w:highlight w:val="yellow"/>
+            <w:u w:val="single"/>
+            <w:bdr w:val="single" w:sz="2" w:space="0" w:color="E5E7EB" w:frame="1"/>
+          </w:rPr>
+          <w:t>WATCH</w:t>
+        </w:r>
+      </w:hyperlink>
+      <w:r>
+        <w:rPr>
+          <w:highlight w:val="yellow"/>
+        </w:rPr>
+        <w:t>ed and when the </w:t>
+      </w:r>
+      <w:hyperlink r:id="rId39" w:history="1">
+        <w:r>
+          <w:rPr>
+            <w:rStyle w:val="HTMLCode"/>
+            <w:rFonts w:ascii="Consolas" w:eastAsiaTheme="minorEastAsia" w:hAnsi="Consolas"/>
+            <w:color w:val="111827"/>
+            <w:spacing w:val="-2"/>
+            <w:sz w:val="24"/>
+            <w:szCs w:val="24"/>
+            <w:highlight w:val="yellow"/>
+            <w:u w:val="single"/>
+            <w:bdr w:val="single" w:sz="2" w:space="0" w:color="E5E7EB" w:frame="1"/>
+          </w:rPr>
+          <w:t>EXEC</w:t>
+        </w:r>
+      </w:hyperlink>
+      <w:r>
+        <w:rPr>
+          <w:highlight w:val="yellow"/>
+        </w:rPr>
+        <w:t> was received, the entire transaction will be aborted instead.</w:t>
+      </w:r>
+    </w:p>
+    <w:p>
+      <w:pPr>
+        <w:rPr>
+          <w:rStyle w:val="Strong"/>
+          <w:rFonts w:ascii="Arial" w:hAnsi="Arial" w:cs="Arial"/>
+          <w:color w:val="111827"/>
+          <w:spacing w:val="-2"/>
+          <w:bdr w:val="single" w:sz="2" w:space="0" w:color="E5E7EB" w:frame="1"/>
+        </w:rPr>
+      </w:pPr>
+    </w:p>
+    <w:p>
+      <w:pPr>
+        <w:rPr>
+          <w:color w:val="091A23"/>
+        </w:rPr>
+      </w:pPr>
+      <w:r>
+        <w:rPr>
+          <w:rStyle w:val="Strong"/>
+          <w:rFonts w:ascii="Arial" w:hAnsi="Arial" w:cs="Arial"/>
+          <w:color w:val="111827"/>
+          <w:spacing w:val="-2"/>
+          <w:bdr w:val="single" w:sz="2" w:space="0" w:color="E5E7EB" w:frame="1"/>
+        </w:rPr>
+        <w:t>NOTE</w:t>
+      </w:r>
+    </w:p>
+    <w:p>
+      <w:pPr>
+        <w:pStyle w:val="ListParagraph"/>
+        <w:numPr>
+          <w:ilvl w:val="0"/>
+          <w:numId w:val="28"/>
+        </w:numPr>
+        <w:rPr>
+          <w:color w:val="091A23"/>
+        </w:rPr>
+      </w:pPr>
+      <w:r>
+        <w:rPr>
+          <w:color w:val="091A23"/>
+        </w:rPr>
+        <w:t>In Redis versions before 6.0.9, an expired key would not cause a transaction to be aborted. </w:t>
+      </w:r>
+      <w:hyperlink r:id="rId40" w:history="1">
+        <w:r>
+          <w:rPr>
+            <w:rStyle w:val="Hyperlink"/>
+            <w:rFonts w:ascii="Arial" w:hAnsi="Arial" w:cs="Arial"/>
+            <w:color w:val="111827"/>
+            <w:spacing w:val="-2"/>
+            <w:bdr w:val="single" w:sz="2" w:space="0" w:color="E5E7EB" w:frame="1"/>
+          </w:rPr>
+          <w:t>More on this</w:t>
+        </w:r>
+      </w:hyperlink>
+    </w:p>
+    <w:p>
+      <w:pPr>
+        <w:pStyle w:val="ListParagraph"/>
+        <w:numPr>
+          <w:ilvl w:val="0"/>
+          <w:numId w:val="28"/>
+        </w:numPr>
+        <w:rPr>
+          <w:b/>
+          <w:bCs/>
+          <w:color w:val="091A23"/>
+          <w:highlight w:val="yellow"/>
+        </w:rPr>
+      </w:pPr>
+      <w:r>
+        <w:rPr>
+          <w:b/>
+          <w:bCs/>
+          <w:color w:val="091A23"/>
+          <w:highlight w:val="yellow"/>
+        </w:rPr>
+        <w:t>Commands within a transaction won't trigger the </w:t>
+      </w:r>
+      <w:hyperlink r:id="rId41" w:history="1">
+        <w:r>
+          <w:rPr>
+            <w:rStyle w:val="HTMLCode"/>
+            <w:rFonts w:ascii="Consolas" w:eastAsiaTheme="minorEastAsia" w:hAnsi="Consolas"/>
+            <w:b/>
+            <w:bCs/>
+            <w:color w:val="111827"/>
+            <w:spacing w:val="-2"/>
+            <w:sz w:val="24"/>
+            <w:szCs w:val="24"/>
+            <w:highlight w:val="yellow"/>
+            <w:u w:val="single"/>
+            <w:bdr w:val="single" w:sz="2" w:space="0" w:color="E5E7EB" w:frame="1"/>
+          </w:rPr>
+          <w:t>WATCH</w:t>
+        </w:r>
+      </w:hyperlink>
+      <w:r>
+        <w:rPr>
+          <w:b/>
+          <w:bCs/>
+          <w:color w:val="091A23"/>
+          <w:highlight w:val="yellow"/>
+        </w:rPr>
+        <w:t> condition since they are only queued until the </w:t>
+      </w:r>
+      <w:hyperlink r:id="rId42" w:history="1">
+        <w:r>
+          <w:rPr>
+            <w:rStyle w:val="HTMLCode"/>
+            <w:rFonts w:ascii="Consolas" w:eastAsiaTheme="minorEastAsia" w:hAnsi="Consolas"/>
+            <w:b/>
+            <w:bCs/>
+            <w:color w:val="111827"/>
+            <w:spacing w:val="-2"/>
+            <w:sz w:val="24"/>
+            <w:szCs w:val="24"/>
+            <w:highlight w:val="yellow"/>
+            <w:u w:val="single"/>
+            <w:bdr w:val="single" w:sz="2" w:space="0" w:color="E5E7EB" w:frame="1"/>
+          </w:rPr>
+          <w:t>EXEC</w:t>
+        </w:r>
+      </w:hyperlink>
+      <w:r>
+        <w:rPr>
+          <w:b/>
+          <w:bCs/>
+          <w:color w:val="091A23"/>
+          <w:highlight w:val="yellow"/>
+        </w:rPr>
+        <w:t> is sent.</w:t>
+      </w:r>
+    </w:p>
+    <w:p>
+      <w:pPr>
+        <w:pStyle w:val="NoSpacing"/>
+      </w:pPr>
+    </w:p>
+    <w:p>
+      <w:pPr>
+        <w:pStyle w:val="NoSpacing"/>
+      </w:pPr>
+      <w:hyperlink r:id="rId43" w:history="1">
+        <w:r>
+          <w:rPr>
+            <w:rStyle w:val="HTMLCode"/>
+            <w:rFonts w:ascii="Consolas" w:eastAsiaTheme="minorEastAsia" w:hAnsi="Consolas"/>
+            <w:color w:val="111827"/>
+            <w:spacing w:val="-2"/>
+            <w:sz w:val="24"/>
+            <w:szCs w:val="24"/>
+            <w:u w:val="single"/>
+            <w:bdr w:val="single" w:sz="2" w:space="0" w:color="E5E7EB" w:frame="1"/>
+          </w:rPr>
+          <w:t>WATCH</w:t>
+        </w:r>
+      </w:hyperlink>
+      <w:r>
+        <w:t xml:space="preserve"> can be called multiple times. Simply </w:t>
+      </w:r>
+      <w:r>
+        <w:rPr>
+          <w:b/>
+          <w:bCs/>
+        </w:rPr>
+        <w:t>all the </w:t>
+      </w:r>
+      <w:hyperlink r:id="rId44" w:history="1">
+        <w:r>
+          <w:rPr>
+            <w:rStyle w:val="HTMLCode"/>
+            <w:rFonts w:ascii="Consolas" w:eastAsiaTheme="minorEastAsia" w:hAnsi="Consolas"/>
+            <w:b/>
+            <w:bCs/>
+            <w:color w:val="111827"/>
+            <w:spacing w:val="-2"/>
+            <w:sz w:val="24"/>
+            <w:szCs w:val="24"/>
+            <w:u w:val="single"/>
+            <w:bdr w:val="single" w:sz="2" w:space="0" w:color="E5E7EB" w:frame="1"/>
+          </w:rPr>
+          <w:t>WATCH</w:t>
+        </w:r>
+      </w:hyperlink>
+      <w:r>
+        <w:rPr>
+          <w:b/>
+          <w:bCs/>
+        </w:rPr>
+        <w:t> calls will have the effects to</w:t>
+      </w:r>
+      <w:r>
+        <w:t xml:space="preserve"> </w:t>
+      </w:r>
+      <w:r>
+        <w:rPr>
+          <w:b/>
+          <w:bCs/>
+        </w:rPr>
+        <w:t>watch for changes starting from the call, up to the moment </w:t>
+      </w:r>
+      <w:hyperlink r:id="rId45" w:history="1">
+        <w:r>
+          <w:rPr>
+            <w:rStyle w:val="HTMLCode"/>
+            <w:rFonts w:ascii="Consolas" w:eastAsiaTheme="minorEastAsia" w:hAnsi="Consolas"/>
+            <w:b/>
+            <w:bCs/>
+            <w:color w:val="111827"/>
+            <w:spacing w:val="-2"/>
+            <w:sz w:val="24"/>
+            <w:szCs w:val="24"/>
+            <w:u w:val="single"/>
+            <w:bdr w:val="single" w:sz="2" w:space="0" w:color="E5E7EB" w:frame="1"/>
+          </w:rPr>
+          <w:t>EXEC</w:t>
+        </w:r>
+      </w:hyperlink>
+      <w:r>
+        <w:rPr>
+          <w:b/>
+          <w:bCs/>
+        </w:rPr>
+        <w:t> is called</w:t>
+      </w:r>
+      <w:r>
+        <w:t>.</w:t>
+      </w:r>
+    </w:p>
+    <w:p>
+      <w:pPr>
+        <w:pStyle w:val="NoSpacing"/>
+      </w:pPr>
+      <w:r>
+        <w:lastRenderedPageBreak/>
+        <w:t>You can also send any number of keys to a single </w:t>
+      </w:r>
+      <w:hyperlink r:id="rId46" w:history="1">
+        <w:r>
+          <w:rPr>
+            <w:rStyle w:val="HTMLCode"/>
+            <w:rFonts w:ascii="Consolas" w:eastAsiaTheme="minorEastAsia" w:hAnsi="Consolas"/>
+            <w:color w:val="111827"/>
+            <w:spacing w:val="-2"/>
+            <w:sz w:val="24"/>
+            <w:szCs w:val="24"/>
+            <w:u w:val="single"/>
+            <w:bdr w:val="single" w:sz="2" w:space="0" w:color="E5E7EB" w:frame="1"/>
+          </w:rPr>
+          <w:t>WATCH</w:t>
+        </w:r>
+      </w:hyperlink>
+      <w:r>
+        <w:t> call.</w:t>
+      </w:r>
+    </w:p>
+    <w:p>
+      <w:pPr>
+        <w:pStyle w:val="NoSpacing"/>
+      </w:pPr>
+    </w:p>
+    <w:p>
+      <w:pPr>
+        <w:pStyle w:val="NoSpacing"/>
+        <w:rPr>
+          <w:b/>
+          <w:bCs/>
+        </w:rPr>
+      </w:pPr>
+      <w:r>
+        <w:rPr>
+          <w:b/>
+          <w:bCs/>
+          <w:highlight w:val="yellow"/>
+        </w:rPr>
+        <w:t>When </w:t>
+      </w:r>
+      <w:hyperlink r:id="rId47" w:history="1">
+        <w:r>
+          <w:rPr>
+            <w:rStyle w:val="HTMLCode"/>
+            <w:rFonts w:ascii="Consolas" w:eastAsiaTheme="minorEastAsia" w:hAnsi="Consolas"/>
+            <w:b/>
+            <w:bCs/>
+            <w:color w:val="111827"/>
+            <w:spacing w:val="-2"/>
+            <w:sz w:val="24"/>
+            <w:szCs w:val="24"/>
+            <w:highlight w:val="yellow"/>
+            <w:u w:val="single"/>
+            <w:bdr w:val="single" w:sz="2" w:space="0" w:color="E5E7EB" w:frame="1"/>
+          </w:rPr>
+          <w:t>EXEC</w:t>
+        </w:r>
+      </w:hyperlink>
+      <w:r>
+        <w:rPr>
+          <w:b/>
+          <w:bCs/>
+          <w:highlight w:val="yellow"/>
+        </w:rPr>
+        <w:t> is called, all keys are </w:t>
+      </w:r>
+      <w:hyperlink r:id="rId48" w:history="1">
+        <w:r>
+          <w:rPr>
+            <w:rStyle w:val="HTMLCode"/>
+            <w:rFonts w:ascii="Consolas" w:eastAsiaTheme="minorEastAsia" w:hAnsi="Consolas"/>
+            <w:b/>
+            <w:bCs/>
+            <w:color w:val="111827"/>
+            <w:spacing w:val="-2"/>
+            <w:sz w:val="24"/>
+            <w:szCs w:val="24"/>
+            <w:highlight w:val="yellow"/>
+            <w:u w:val="single"/>
+            <w:bdr w:val="single" w:sz="2" w:space="0" w:color="E5E7EB" w:frame="1"/>
+          </w:rPr>
+          <w:t>UNWATCH</w:t>
+        </w:r>
+      </w:hyperlink>
+      <w:r>
+        <w:rPr>
+          <w:b/>
+          <w:bCs/>
+          <w:highlight w:val="yellow"/>
+        </w:rPr>
+        <w:t>ed, regardless of whether the transaction was aborted or not. Also</w:t>
+      </w:r>
+      <w:r>
+        <w:rPr>
+          <w:b/>
+          <w:bCs/>
+          <w:highlight w:val="yellow"/>
+        </w:rPr>
+        <w:t>,</w:t>
+      </w:r>
+      <w:r>
+        <w:rPr>
+          <w:b/>
+          <w:bCs/>
+          <w:highlight w:val="yellow"/>
+        </w:rPr>
+        <w:t xml:space="preserve"> when a client connection is closed, everything gets </w:t>
+      </w:r>
+      <w:hyperlink r:id="rId49" w:history="1">
+        <w:r>
+          <w:rPr>
+            <w:rStyle w:val="HTMLCode"/>
+            <w:rFonts w:ascii="Consolas" w:eastAsiaTheme="minorEastAsia" w:hAnsi="Consolas"/>
+            <w:b/>
+            <w:bCs/>
+            <w:color w:val="111827"/>
+            <w:spacing w:val="-2"/>
+            <w:sz w:val="24"/>
+            <w:szCs w:val="24"/>
+            <w:highlight w:val="yellow"/>
+            <w:u w:val="single"/>
+            <w:bdr w:val="single" w:sz="2" w:space="0" w:color="E5E7EB" w:frame="1"/>
+          </w:rPr>
+          <w:t>UNWATCH</w:t>
+        </w:r>
+      </w:hyperlink>
+      <w:r>
+        <w:rPr>
+          <w:b/>
+          <w:bCs/>
+          <w:highlight w:val="yellow"/>
+        </w:rPr>
+        <w:t>ed.</w:t>
+      </w:r>
+    </w:p>
+    <w:p>
+      <w:pPr>
+        <w:pStyle w:val="NoSpacing"/>
+      </w:pPr>
+    </w:p>
+    <w:p>
+      <w:pPr>
+        <w:pStyle w:val="NoSpacing"/>
+      </w:pPr>
+      <w:r>
+        <w:t>It is also possible to use the </w:t>
+      </w:r>
+      <w:hyperlink r:id="rId50" w:history="1">
+        <w:r>
+          <w:rPr>
+            <w:rStyle w:val="HTMLCode"/>
+            <w:rFonts w:ascii="Consolas" w:eastAsiaTheme="minorEastAsia" w:hAnsi="Consolas"/>
+            <w:color w:val="111827"/>
+            <w:spacing w:val="-2"/>
+            <w:sz w:val="24"/>
+            <w:szCs w:val="24"/>
+            <w:u w:val="single"/>
+            <w:bdr w:val="single" w:sz="2" w:space="0" w:color="E5E7EB" w:frame="1"/>
+          </w:rPr>
+          <w:t>UNWATCH</w:t>
+        </w:r>
+      </w:hyperlink>
+      <w:r>
+        <w:t> command (without arguments) in order to flush all the watched keys. Sometimes this is useful as we optimistically lock a few keys, since possibly we need to perform a transaction to alter those keys, but after reading the current content of the keys we don't want to proceed. When this happens</w:t>
+      </w:r>
+      <w:r>
+        <w:t>,</w:t>
+      </w:r>
+      <w:r>
+        <w:t xml:space="preserve"> </w:t>
+      </w:r>
+      <w:r>
+        <w:rPr>
+          <w:highlight w:val="yellow"/>
+        </w:rPr>
+        <w:t>we just call </w:t>
+      </w:r>
+      <w:hyperlink r:id="rId51" w:history="1">
+        <w:r>
+          <w:rPr>
+            <w:rStyle w:val="HTMLCode"/>
+            <w:rFonts w:ascii="Consolas" w:eastAsiaTheme="minorEastAsia" w:hAnsi="Consolas"/>
+            <w:color w:val="111827"/>
+            <w:spacing w:val="-2"/>
+            <w:sz w:val="24"/>
+            <w:szCs w:val="24"/>
+            <w:highlight w:val="yellow"/>
+            <w:u w:val="single"/>
+            <w:bdr w:val="single" w:sz="2" w:space="0" w:color="E5E7EB" w:frame="1"/>
+          </w:rPr>
+          <w:t>UNWATCH</w:t>
+        </w:r>
+      </w:hyperlink>
+      <w:r>
+        <w:rPr>
+          <w:highlight w:val="yellow"/>
+        </w:rPr>
+        <w:t> so that the connection can already be used freely for new transactions.</w:t>
+      </w:r>
+    </w:p>
+    <w:p>
+      <w:pPr>
+        <w:pStyle w:val="Heading3"/>
+      </w:pPr>
+      <w:r>
+        <w:t>Using WATCH to implement ZPOP</w:t>
+      </w:r>
+    </w:p>
+    <w:p>
+      <w:pPr>
+        <w:pStyle w:val="NoSpacing"/>
+        <w:rPr>
+          <w:shd w:val="clear" w:color="auto" w:fill="FFFFFF"/>
+        </w:rPr>
+      </w:pPr>
+      <w:r>
+        <w:rPr>
+          <w:shd w:val="clear" w:color="auto" w:fill="FFFFFF"/>
+        </w:rPr>
+        <w:t>A good example to illustrate how </w:t>
+      </w:r>
+      <w:hyperlink r:id="rId52" w:history="1">
+        <w:r>
+          <w:rPr>
+            <w:rStyle w:val="HTMLCode"/>
+            <w:rFonts w:ascii="Consolas" w:eastAsiaTheme="minorEastAsia" w:hAnsi="Consolas"/>
+            <w:color w:val="111827"/>
+            <w:spacing w:val="-2"/>
+            <w:sz w:val="24"/>
+            <w:szCs w:val="24"/>
+            <w:u w:val="single"/>
+            <w:bdr w:val="single" w:sz="2" w:space="0" w:color="E5E7EB" w:frame="1"/>
+            <w:shd w:val="clear" w:color="auto" w:fill="FFFFFF"/>
+          </w:rPr>
+          <w:t>WATCH</w:t>
+        </w:r>
+      </w:hyperlink>
+      <w:r>
+        <w:rPr>
+          <w:shd w:val="clear" w:color="auto" w:fill="FFFFFF"/>
+        </w:rPr>
+        <w:t> can be used to create new atomic operations otherwise not supported by Redis is to implement ZPOP (</w:t>
+      </w:r>
+      <w:hyperlink r:id="rId53" w:history="1">
+        <w:r>
+          <w:rPr>
+            <w:rStyle w:val="HTMLCode"/>
+            <w:rFonts w:ascii="Consolas" w:eastAsiaTheme="minorEastAsia" w:hAnsi="Consolas"/>
+            <w:color w:val="111827"/>
+            <w:spacing w:val="-2"/>
+            <w:sz w:val="24"/>
+            <w:szCs w:val="24"/>
+            <w:u w:val="single"/>
+            <w:bdr w:val="single" w:sz="2" w:space="0" w:color="E5E7EB" w:frame="1"/>
+            <w:shd w:val="clear" w:color="auto" w:fill="FFFFFF"/>
+          </w:rPr>
+          <w:t>ZPOPMIN</w:t>
+        </w:r>
+      </w:hyperlink>
+      <w:r>
+        <w:rPr>
+          <w:shd w:val="clear" w:color="auto" w:fill="FFFFFF"/>
+        </w:rPr>
+        <w:t>, </w:t>
+      </w:r>
+      <w:hyperlink r:id="rId54" w:history="1">
+        <w:r>
+          <w:rPr>
+            <w:rStyle w:val="HTMLCode"/>
+            <w:rFonts w:ascii="Consolas" w:eastAsiaTheme="minorEastAsia" w:hAnsi="Consolas"/>
+            <w:color w:val="111827"/>
+            <w:spacing w:val="-2"/>
+            <w:sz w:val="24"/>
+            <w:szCs w:val="24"/>
+            <w:u w:val="single"/>
+            <w:bdr w:val="single" w:sz="2" w:space="0" w:color="E5E7EB" w:frame="1"/>
+            <w:shd w:val="clear" w:color="auto" w:fill="FFFFFF"/>
+          </w:rPr>
+          <w:t>ZPOPMAX</w:t>
+        </w:r>
+      </w:hyperlink>
+      <w:r>
+        <w:rPr>
+          <w:shd w:val="clear" w:color="auto" w:fill="FFFFFF"/>
+        </w:rPr>
+        <w:t> and their blocking variants have only been added in version 5.0), that is a command that pops the element with the lower score from a sorted set in an atomic way. This is the simplest implementation:</w:t>
+      </w:r>
+    </w:p>
+    <w:p>
+      <w:pPr>
+        <w:pStyle w:val="code-snippet"/>
+        <w:rPr>
+          <w:bdr w:val="single" w:sz="2" w:space="0" w:color="E5E7EB" w:frame="1"/>
+        </w:rPr>
+      </w:pPr>
+      <w:r>
+        <w:rPr>
+          <w:bdr w:val="single" w:sz="2" w:space="0" w:color="E5E7EB" w:frame="1"/>
+        </w:rPr>
+        <w:t>WATCH zset</w:t>
+      </w:r>
+    </w:p>
+    <w:p>
+      <w:pPr>
+        <w:pStyle w:val="code-snippet"/>
+        <w:rPr>
+          <w:bdr w:val="single" w:sz="2" w:space="0" w:color="E5E7EB" w:frame="1"/>
+        </w:rPr>
+      </w:pPr>
+      <w:r>
+        <w:rPr>
+          <w:bdr w:val="single" w:sz="2" w:space="0" w:color="E5E7EB" w:frame="1"/>
+        </w:rPr>
+        <w:t>element = ZRANGE zset 0 0</w:t>
+      </w:r>
+    </w:p>
+    <w:p>
+      <w:pPr>
+        <w:pStyle w:val="code-snippet"/>
+        <w:rPr>
+          <w:bdr w:val="single" w:sz="2" w:space="0" w:color="E5E7EB" w:frame="1"/>
+        </w:rPr>
+      </w:pPr>
+      <w:r>
+        <w:rPr>
+          <w:bdr w:val="single" w:sz="2" w:space="0" w:color="E5E7EB" w:frame="1"/>
+        </w:rPr>
+        <w:t>MULTI</w:t>
+      </w:r>
+    </w:p>
+    <w:p>
+      <w:pPr>
+        <w:pStyle w:val="code-snippet"/>
+        <w:rPr>
+          <w:bdr w:val="single" w:sz="2" w:space="0" w:color="E5E7EB" w:frame="1"/>
+        </w:rPr>
+      </w:pPr>
+      <w:r>
+        <w:rPr>
+          <w:bdr w:val="single" w:sz="2" w:space="0" w:color="E5E7EB" w:frame="1"/>
+        </w:rPr>
+        <w:t>ZREM zset element</w:t>
+      </w:r>
+    </w:p>
+    <w:p>
+      <w:pPr>
+        <w:pStyle w:val="code-snippet"/>
+        <w:rPr>
+          <w:bdr w:val="single" w:sz="2" w:space="0" w:color="E5E7EB" w:frame="1"/>
+        </w:rPr>
+      </w:pPr>
+      <w:r>
+        <w:rPr>
+          <w:bdr w:val="single" w:sz="2" w:space="0" w:color="E5E7EB" w:frame="1"/>
+        </w:rPr>
+        <w:t>EXEC</w:t>
+      </w:r>
+    </w:p>
+    <w:p>
+      <w:pPr>
+        <w:pStyle w:val="NoSpacing"/>
+        <w:rPr>
+          <w:b/>
+          <w:bCs/>
+        </w:rPr>
+      </w:pPr>
+      <w:r>
+        <w:rPr>
+          <w:b/>
+          <w:bCs/>
+        </w:rPr>
+        <w:t>i</w:t>
+      </w:r>
+      <w:r>
+        <w:rPr>
+          <w:b/>
+          <w:bCs/>
+        </w:rPr>
+        <w:t>f </w:t>
+      </w:r>
+      <w:hyperlink r:id="rId55" w:history="1">
+        <w:r>
+          <w:rPr>
+            <w:rStyle w:val="HTMLCode"/>
+            <w:rFonts w:asciiTheme="minorHAnsi" w:eastAsiaTheme="minorEastAsia" w:hAnsiTheme="minorHAnsi" w:cstheme="minorBidi"/>
+            <w:b/>
+            <w:bCs/>
+            <w:sz w:val="22"/>
+            <w:szCs w:val="22"/>
+          </w:rPr>
+          <w:t>EXEC</w:t>
+        </w:r>
+      </w:hyperlink>
+      <w:r>
+        <w:rPr>
+          <w:b/>
+          <w:bCs/>
+        </w:rPr>
+        <w:t> fails (i.e. returns a </w:t>
+      </w:r>
+      <w:hyperlink r:id="rId56" w:anchor="nil-reply" w:history="1">
+        <w:r>
+          <w:rPr>
+            <w:rStyle w:val="Hyperlink"/>
+            <w:b/>
+            <w:bCs/>
+            <w:color w:val="auto"/>
+            <w:u w:val="none"/>
+          </w:rPr>
+          <w:t>Null reply</w:t>
+        </w:r>
+      </w:hyperlink>
+      <w:r>
+        <w:rPr>
+          <w:b/>
+          <w:bCs/>
+        </w:rPr>
+        <w:t>) we just repeat the operation.</w:t>
+      </w:r>
+    </w:p>
+    <w:p>
+      <w:pPr>
+        <w:pStyle w:val="NoSpacing"/>
+        <w:rPr>
+          <w:b/>
+          <w:bCs/>
+        </w:rPr>
+      </w:pPr>
+    </w:p>
+    <w:p>
+      <w:pPr>
+        <w:pStyle w:val="NoSpacing"/>
+        <w:rPr>
+          <w:b/>
+          <w:bCs/>
+          <w:color w:val="FF0000"/>
+        </w:rPr>
+      </w:pPr>
+      <w:r>
+        <w:rPr>
+          <w:b/>
+          <w:bCs/>
+          <w:color w:val="FF0000"/>
+        </w:rPr>
+        <w:t>(</w:t>
+      </w:r>
+      <w:r>
+        <w:rPr>
+          <w:b/>
+          <w:bCs/>
+          <w:color w:val="FF0000"/>
+        </w:rPr>
+        <w:t>What’s the difference between using the WATCH command and just doing the entire operation in a transaction??</w:t>
+      </w:r>
+      <w:r>
+        <w:rPr>
+          <w:b/>
+          <w:bCs/>
+          <w:color w:val="FF0000"/>
+        </w:rPr>
+        <w:t>)</w:t>
       </w:r>
     </w:p>
     <w:p/>
@@ -2749,6 +3964,155 @@
     </w:lvl>
   </w:abstractNum>
   <w:abstractNum w:abstractNumId="10" w15:restartNumberingAfterBreak="0">
+    <w:nsid w:val="21486D46"/>
+    <w:multiLevelType w:val="multilevel"/>
+    <w:tmpl w:val="CA2A2076"/>
+    <w:lvl w:ilvl="0">
+      <w:start w:val="1"/>
+      <w:numFmt w:val="bullet"/>
+      <w:lvlText w:val=""/>
+      <w:lvlJc w:val="left"/>
+      <w:pPr>
+        <w:tabs>
+          <w:tab w:val="num" w:pos="720"/>
+        </w:tabs>
+        <w:ind w:left="720" w:hanging="360"/>
+      </w:pPr>
+      <w:rPr>
+        <w:rFonts w:ascii="Symbol" w:hAnsi="Symbol" w:hint="default"/>
+        <w:sz w:val="20"/>
+      </w:rPr>
+    </w:lvl>
+    <w:lvl w:ilvl="1" w:tentative="1">
+      <w:start w:val="1"/>
+      <w:numFmt w:val="bullet"/>
+      <w:lvlText w:val=""/>
+      <w:lvlJc w:val="left"/>
+      <w:pPr>
+        <w:tabs>
+          <w:tab w:val="num" w:pos="1440"/>
+        </w:tabs>
+        <w:ind w:left="1440" w:hanging="360"/>
+      </w:pPr>
+      <w:rPr>
+        <w:rFonts w:ascii="Symbol" w:hAnsi="Symbol" w:hint="default"/>
+        <w:sz w:val="20"/>
+      </w:rPr>
+    </w:lvl>
+    <w:lvl w:ilvl="2" w:tentative="1">
+      <w:start w:val="1"/>
+      <w:numFmt w:val="bullet"/>
+      <w:lvlText w:val=""/>
+      <w:lvlJc w:val="left"/>
+      <w:pPr>
+        <w:tabs>
+          <w:tab w:val="num" w:pos="2160"/>
+        </w:tabs>
+        <w:ind w:left="2160" w:hanging="360"/>
+      </w:pPr>
+      <w:rPr>
+        <w:rFonts w:ascii="Symbol" w:hAnsi="Symbol" w:hint="default"/>
+        <w:sz w:val="20"/>
+      </w:rPr>
+    </w:lvl>
+    <w:lvl w:ilvl="3" w:tentative="1">
+      <w:start w:val="1"/>
+      <w:numFmt w:val="bullet"/>
+      <w:lvlText w:val=""/>
+      <w:lvlJc w:val="left"/>
+      <w:pPr>
+        <w:tabs>
+          <w:tab w:val="num" w:pos="2880"/>
+        </w:tabs>
+        <w:ind w:left="2880" w:hanging="360"/>
+      </w:pPr>
+      <w:rPr>
+        <w:rFonts w:ascii="Symbol" w:hAnsi="Symbol" w:hint="default"/>
+        <w:sz w:val="20"/>
+      </w:rPr>
+    </w:lvl>
+    <w:lvl w:ilvl="4" w:tentative="1">
+      <w:start w:val="1"/>
+      <w:numFmt w:val="bullet"/>
+      <w:lvlText w:val=""/>
+      <w:lvlJc w:val="left"/>
+      <w:pPr>
+        <w:tabs>
+          <w:tab w:val="num" w:pos="3600"/>
+        </w:tabs>
+        <w:ind w:left="3600" w:hanging="360"/>
+      </w:pPr>
+      <w:rPr>
+        <w:rFonts w:ascii="Symbol" w:hAnsi="Symbol" w:hint="default"/>
+        <w:sz w:val="20"/>
+      </w:rPr>
+    </w:lvl>
+    <w:lvl w:ilvl="5" w:tentative="1">
+      <w:start w:val="1"/>
+      <w:numFmt w:val="bullet"/>
+      <w:lvlText w:val=""/>
+      <w:lvlJc w:val="left"/>
+      <w:pPr>
+        <w:tabs>
+          <w:tab w:val="num" w:pos="4320"/>
+        </w:tabs>
+        <w:ind w:left="4320" w:hanging="360"/>
+      </w:pPr>
+      <w:rPr>
+        <w:rFonts w:ascii="Symbol" w:hAnsi="Symbol" w:hint="default"/>
+        <w:sz w:val="20"/>
+      </w:rPr>
+    </w:lvl>
+    <w:lvl w:ilvl="6" w:tentative="1">
+      <w:start w:val="1"/>
+      <w:numFmt w:val="bullet"/>
+      <w:lvlText w:val=""/>
+      <w:lvlJc w:val="left"/>
+      <w:pPr>
+        <w:tabs>
+          <w:tab w:val="num" w:pos="5040"/>
+        </w:tabs>
+        <w:ind w:left="5040" w:hanging="360"/>
+      </w:pPr>
+      <w:rPr>
+        <w:rFonts w:ascii="Symbol" w:hAnsi="Symbol" w:hint="default"/>
+        <w:sz w:val="20"/>
+      </w:rPr>
+    </w:lvl>
+    <w:lvl w:ilvl="7" w:tentative="1">
+      <w:start w:val="1"/>
+      <w:numFmt w:val="bullet"/>
+      <w:lvlText w:val=""/>
+      <w:lvlJc w:val="left"/>
+      <w:pPr>
+        <w:tabs>
+          <w:tab w:val="num" w:pos="5760"/>
+        </w:tabs>
+        <w:ind w:left="5760" w:hanging="360"/>
+      </w:pPr>
+      <w:rPr>
+        <w:rFonts w:ascii="Symbol" w:hAnsi="Symbol" w:hint="default"/>
+        <w:sz w:val="20"/>
+      </w:rPr>
+    </w:lvl>
+    <w:lvl w:ilvl="8" w:tentative="1">
+      <w:start w:val="1"/>
+      <w:numFmt w:val="bullet"/>
+      <w:lvlText w:val=""/>
+      <w:lvlJc w:val="left"/>
+      <w:pPr>
+        <w:tabs>
+          <w:tab w:val="num" w:pos="6480"/>
+        </w:tabs>
+        <w:ind w:left="6480" w:hanging="360"/>
+      </w:pPr>
+      <w:rPr>
+        <w:rFonts w:ascii="Symbol" w:hAnsi="Symbol" w:hint="default"/>
+        <w:sz w:val="20"/>
+      </w:rPr>
+    </w:lvl>
+  </w:abstractNum>
+  <w:abstractNum w:abstractNumId="11" w15:restartNumberingAfterBreak="0">
     <w:nsid w:val="218053E0"/>
     <w:multiLevelType w:val="hybridMultilevel"/>
     <w:tmpl w:val="0B60D042"/>
@@ -2861,7 +4225,7 @@
       </w:rPr>
     </w:lvl>
   </w:abstractNum>
-  <w:abstractNum w:abstractNumId="11" w15:restartNumberingAfterBreak="0">
+  <w:abstractNum w:abstractNumId="12" w15:restartNumberingAfterBreak="0">
     <w:nsid w:val="23D72D85"/>
     <w:multiLevelType w:val="hybridMultilevel"/>
     <w:tmpl w:val="F3F22028"/>
@@ -2974,7 +4338,7 @@
       </w:rPr>
     </w:lvl>
   </w:abstractNum>
-  <w:abstractNum w:abstractNumId="12" w15:restartNumberingAfterBreak="0">
+  <w:abstractNum w:abstractNumId="13" w15:restartNumberingAfterBreak="0">
     <w:nsid w:val="27F938FF"/>
     <w:multiLevelType w:val="hybridMultilevel"/>
     <w:tmpl w:val="5F08476C"/>
@@ -3087,7 +4451,7 @@
       </w:rPr>
     </w:lvl>
   </w:abstractNum>
-  <w:abstractNum w:abstractNumId="13" w15:restartNumberingAfterBreak="0">
+  <w:abstractNum w:abstractNumId="14" w15:restartNumberingAfterBreak="0">
     <w:nsid w:val="28ED3E9D"/>
     <w:multiLevelType w:val="hybridMultilevel"/>
     <w:tmpl w:val="A5149B3C"/>
@@ -3200,7 +4564,7 @@
       </w:rPr>
     </w:lvl>
   </w:abstractNum>
-  <w:abstractNum w:abstractNumId="14" w15:restartNumberingAfterBreak="0">
+  <w:abstractNum w:abstractNumId="15" w15:restartNumberingAfterBreak="0">
     <w:nsid w:val="2CD47A1B"/>
     <w:multiLevelType w:val="multilevel"/>
     <w:tmpl w:val="9550A39C"/>
@@ -3316,7 +4680,7 @@
       </w:rPr>
     </w:lvl>
   </w:abstractNum>
-  <w:abstractNum w:abstractNumId="15" w15:restartNumberingAfterBreak="0">
+  <w:abstractNum w:abstractNumId="16" w15:restartNumberingAfterBreak="0">
     <w:nsid w:val="321D469E"/>
     <w:multiLevelType w:val="multilevel"/>
     <w:tmpl w:val="9D86A380"/>
@@ -3465,7 +4829,120 @@
       </w:rPr>
     </w:lvl>
   </w:abstractNum>
-  <w:abstractNum w:abstractNumId="16" w15:restartNumberingAfterBreak="0">
+  <w:abstractNum w:abstractNumId="17" w15:restartNumberingAfterBreak="0">
+    <w:nsid w:val="34014FFF"/>
+    <w:multiLevelType w:val="hybridMultilevel"/>
+    <w:tmpl w:val="8BD6062A"/>
+    <w:lvl w:ilvl="0" w:tplc="04090001">
+      <w:start w:val="1"/>
+      <w:numFmt w:val="bullet"/>
+      <w:lvlText w:val=""/>
+      <w:lvlJc w:val="left"/>
+      <w:pPr>
+        <w:ind w:left="720" w:hanging="360"/>
+      </w:pPr>
+      <w:rPr>
+        <w:rFonts w:ascii="Symbol" w:hAnsi="Symbol" w:hint="default"/>
+      </w:rPr>
+    </w:lvl>
+    <w:lvl w:ilvl="1" w:tplc="04090003" w:tentative="1">
+      <w:start w:val="1"/>
+      <w:numFmt w:val="bullet"/>
+      <w:lvlText w:val="o"/>
+      <w:lvlJc w:val="left"/>
+      <w:pPr>
+        <w:ind w:left="1440" w:hanging="360"/>
+      </w:pPr>
+      <w:rPr>
+        <w:rFonts w:ascii="Courier New" w:hAnsi="Courier New" w:cs="Courier New" w:hint="default"/>
+      </w:rPr>
+    </w:lvl>
+    <w:lvl w:ilvl="2" w:tplc="04090005" w:tentative="1">
+      <w:start w:val="1"/>
+      <w:numFmt w:val="bullet"/>
+      <w:lvlText w:val=""/>
+      <w:lvlJc w:val="left"/>
+      <w:pPr>
+        <w:ind w:left="2160" w:hanging="360"/>
+      </w:pPr>
+      <w:rPr>
+        <w:rFonts w:ascii="Wingdings" w:hAnsi="Wingdings" w:hint="default"/>
+      </w:rPr>
+    </w:lvl>
+    <w:lvl w:ilvl="3" w:tplc="04090001" w:tentative="1">
+      <w:start w:val="1"/>
+      <w:numFmt w:val="bullet"/>
+      <w:lvlText w:val=""/>
+      <w:lvlJc w:val="left"/>
+      <w:pPr>
+        <w:ind w:left="2880" w:hanging="360"/>
+      </w:pPr>
+      <w:rPr>
+        <w:rFonts w:ascii="Symbol" w:hAnsi="Symbol" w:hint="default"/>
+      </w:rPr>
+    </w:lvl>
+    <w:lvl w:ilvl="4" w:tplc="04090003" w:tentative="1">
+      <w:start w:val="1"/>
+      <w:numFmt w:val="bullet"/>
+      <w:lvlText w:val="o"/>
+      <w:lvlJc w:val="left"/>
+      <w:pPr>
+        <w:ind w:left="3600" w:hanging="360"/>
+      </w:pPr>
+      <w:rPr>
+        <w:rFonts w:ascii="Courier New" w:hAnsi="Courier New" w:cs="Courier New" w:hint="default"/>
+      </w:rPr>
+    </w:lvl>
+    <w:lvl w:ilvl="5" w:tplc="04090005" w:tentative="1">
+      <w:start w:val="1"/>
+      <w:numFmt w:val="bullet"/>
+      <w:lvlText w:val=""/>
+      <w:lvlJc w:val="left"/>
+      <w:pPr>
+        <w:ind w:left="4320" w:hanging="360"/>
+      </w:pPr>
+      <w:rPr>
+        <w:rFonts w:ascii="Wingdings" w:hAnsi="Wingdings" w:hint="default"/>
+      </w:rPr>
+    </w:lvl>
+    <w:lvl w:ilvl="6" w:tplc="04090001" w:tentative="1">
+      <w:start w:val="1"/>
+      <w:numFmt w:val="bullet"/>
+      <w:lvlText w:val=""/>
+      <w:lvlJc w:val="left"/>
+      <w:pPr>
+        <w:ind w:left="5040" w:hanging="360"/>
+      </w:pPr>
+      <w:rPr>
+        <w:rFonts w:ascii="Symbol" w:hAnsi="Symbol" w:hint="default"/>
+      </w:rPr>
+    </w:lvl>
+    <w:lvl w:ilvl="7" w:tplc="04090003" w:tentative="1">
+      <w:start w:val="1"/>
+      <w:numFmt w:val="bullet"/>
+      <w:lvlText w:val="o"/>
+      <w:lvlJc w:val="left"/>
+      <w:pPr>
+        <w:ind w:left="5760" w:hanging="360"/>
+      </w:pPr>
+      <w:rPr>
+        <w:rFonts w:ascii="Courier New" w:hAnsi="Courier New" w:cs="Courier New" w:hint="default"/>
+      </w:rPr>
+    </w:lvl>
+    <w:lvl w:ilvl="8" w:tplc="04090005" w:tentative="1">
+      <w:start w:val="1"/>
+      <w:numFmt w:val="bullet"/>
+      <w:lvlText w:val=""/>
+      <w:lvlJc w:val="left"/>
+      <w:pPr>
+        <w:ind w:left="6480" w:hanging="360"/>
+      </w:pPr>
+      <w:rPr>
+        <w:rFonts w:ascii="Wingdings" w:hAnsi="Wingdings" w:hint="default"/>
+      </w:rPr>
+    </w:lvl>
+  </w:abstractNum>
+  <w:abstractNum w:abstractNumId="18" w15:restartNumberingAfterBreak="0">
     <w:nsid w:val="368001EA"/>
     <w:multiLevelType w:val="hybridMultilevel"/>
     <w:tmpl w:val="207CABEC"/>
@@ -3578,7 +5055,7 @@
       </w:rPr>
     </w:lvl>
   </w:abstractNum>
-  <w:abstractNum w:abstractNumId="17" w15:restartNumberingAfterBreak="0">
+  <w:abstractNum w:abstractNumId="19" w15:restartNumberingAfterBreak="0">
     <w:nsid w:val="36AB060E"/>
     <w:multiLevelType w:val="multilevel"/>
     <w:tmpl w:val="0B90F55C"/>
@@ -3727,7 +5204,7 @@
       </w:rPr>
     </w:lvl>
   </w:abstractNum>
-  <w:abstractNum w:abstractNumId="18" w15:restartNumberingAfterBreak="0">
+  <w:abstractNum w:abstractNumId="20" w15:restartNumberingAfterBreak="0">
     <w:nsid w:val="3DC15899"/>
     <w:multiLevelType w:val="hybridMultilevel"/>
     <w:tmpl w:val="E81AD910"/>
@@ -3840,7 +5317,7 @@
       </w:rPr>
     </w:lvl>
   </w:abstractNum>
-  <w:abstractNum w:abstractNumId="19" w15:restartNumberingAfterBreak="0">
+  <w:abstractNum w:abstractNumId="21" w15:restartNumberingAfterBreak="0">
     <w:nsid w:val="60282F84"/>
     <w:multiLevelType w:val="hybridMultilevel"/>
     <w:tmpl w:val="3DB22EE4"/>
@@ -3953,7 +5430,7 @@
       </w:rPr>
     </w:lvl>
   </w:abstractNum>
-  <w:abstractNum w:abstractNumId="20" w15:restartNumberingAfterBreak="0">
+  <w:abstractNum w:abstractNumId="22" w15:restartNumberingAfterBreak="0">
     <w:nsid w:val="602C4C3F"/>
     <w:multiLevelType w:val="hybridMultilevel"/>
     <w:tmpl w:val="41F256B8"/>
@@ -4066,7 +5543,7 @@
       </w:rPr>
     </w:lvl>
   </w:abstractNum>
-  <w:abstractNum w:abstractNumId="21" w15:restartNumberingAfterBreak="0">
+  <w:abstractNum w:abstractNumId="23" w15:restartNumberingAfterBreak="0">
     <w:nsid w:val="70117F85"/>
     <w:multiLevelType w:val="multilevel"/>
     <w:tmpl w:val="E9645B2C"/>
@@ -4215,7 +5692,7 @@
       </w:rPr>
     </w:lvl>
   </w:abstractNum>
-  <w:abstractNum w:abstractNumId="22" w15:restartNumberingAfterBreak="0">
+  <w:abstractNum w:abstractNumId="24" w15:restartNumberingAfterBreak="0">
     <w:nsid w:val="77A3782A"/>
     <w:multiLevelType w:val="hybridMultilevel"/>
     <w:tmpl w:val="624EA3B2"/>
@@ -4328,7 +5805,7 @@
       </w:rPr>
     </w:lvl>
   </w:abstractNum>
-  <w:abstractNum w:abstractNumId="23" w15:restartNumberingAfterBreak="0">
+  <w:abstractNum w:abstractNumId="25" w15:restartNumberingAfterBreak="0">
     <w:nsid w:val="7CD66DED"/>
     <w:multiLevelType w:val="multilevel"/>
     <w:tmpl w:val="BE183E48"/>
@@ -4477,7 +5954,7 @@
       </w:rPr>
     </w:lvl>
   </w:abstractNum>
-  <w:abstractNum w:abstractNumId="24" w15:restartNumberingAfterBreak="0">
+  <w:abstractNum w:abstractNumId="26" w15:restartNumberingAfterBreak="0">
     <w:nsid w:val="7E990CFC"/>
     <w:multiLevelType w:val="multilevel"/>
     <w:tmpl w:val="BAB08EAC"/>
@@ -4645,28 +6122,28 @@
     <w:abstractNumId w:val="0"/>
   </w:num>
   <w:num w:numId="7">
+    <w:abstractNumId w:val="15"/>
+  </w:num>
+  <w:num w:numId="8">
+    <w:abstractNumId w:val="21"/>
+  </w:num>
+  <w:num w:numId="9">
+    <w:abstractNumId w:val="18"/>
+  </w:num>
+  <w:num w:numId="10">
     <w:abstractNumId w:val="14"/>
   </w:num>
-  <w:num w:numId="8">
-    <w:abstractNumId w:val="19"/>
-  </w:num>
-  <w:num w:numId="9">
-    <w:abstractNumId w:val="16"/>
-  </w:num>
-  <w:num w:numId="10">
-    <w:abstractNumId w:val="13"/>
-  </w:num>
   <w:num w:numId="11">
-    <w:abstractNumId w:val="11"/>
+    <w:abstractNumId w:val="12"/>
   </w:num>
   <w:num w:numId="12">
-    <w:abstractNumId w:val="22"/>
+    <w:abstractNumId w:val="24"/>
   </w:num>
   <w:num w:numId="13">
-    <w:abstractNumId w:val="24"/>
+    <w:abstractNumId w:val="26"/>
   </w:num>
   <w:num w:numId="14">
-    <w:abstractNumId w:val="14"/>
+    <w:abstractNumId w:val="15"/>
     <w:lvlOverride w:ilvl="0">
       <w:startOverride w:val="1"/>
     </w:lvlOverride>
@@ -4696,7 +6173,7 @@
     </w:lvlOverride>
   </w:num>
   <w:num w:numId="15">
-    <w:abstractNumId w:val="12"/>
+    <w:abstractNumId w:val="13"/>
   </w:num>
   <w:num w:numId="16">
     <w:abstractNumId w:val="9"/>
@@ -4705,31 +6182,37 @@
     <w:abstractNumId w:val="6"/>
   </w:num>
   <w:num w:numId="18">
-    <w:abstractNumId w:val="17"/>
+    <w:abstractNumId w:val="19"/>
   </w:num>
   <w:num w:numId="19">
     <w:abstractNumId w:val="7"/>
   </w:num>
   <w:num w:numId="20">
-    <w:abstractNumId w:val="20"/>
+    <w:abstractNumId w:val="22"/>
   </w:num>
   <w:num w:numId="21">
     <w:abstractNumId w:val="8"/>
   </w:num>
   <w:num w:numId="22">
-    <w:abstractNumId w:val="18"/>
+    <w:abstractNumId w:val="20"/>
   </w:num>
   <w:num w:numId="23">
-    <w:abstractNumId w:val="15"/>
+    <w:abstractNumId w:val="16"/>
   </w:num>
   <w:num w:numId="24">
+    <w:abstractNumId w:val="25"/>
+  </w:num>
+  <w:num w:numId="25">
+    <w:abstractNumId w:val="11"/>
+  </w:num>
+  <w:num w:numId="26">
     <w:abstractNumId w:val="23"/>
   </w:num>
-  <w:num w:numId="25">
+  <w:num w:numId="27">
     <w:abstractNumId w:val="10"/>
   </w:num>
-  <w:num w:numId="26">
-    <w:abstractNumId w:val="21"/>
+  <w:num w:numId="28">
+    <w:abstractNumId w:val="17"/>
   </w:num>
   <w:numIdMacAtCleanup w:val="8"/>
 </w:numbering>
@@ -5356,6 +6839,7 @@
   <w:style w:type="character" w:default="1" w:styleId="DefaultParagraphFont">
     <w:name w:val="Default Paragraph Font"/>
     <w:uiPriority w:val="1"/>
+    <w:semiHidden/>
     <w:unhideWhenUsed/>
   </w:style>
   <w:style w:type="table" w:default="1" w:styleId="TableNormal">

</xml_diff>